<commit_message>
"communication mqtt ok, servo led ok"
</commit_message>
<xml_diff>
--- a/docs/mqtt packets.docx
+++ b/docs/mqtt packets.docx
@@ -1,24 +1,19 @@
 
 <file path=word/document.xml><?xml version="1.0" encoding="utf-8"?>
-<w:document xmlns:wpc="http://schemas.microsoft.com/office/word/2010/wordprocessingCanvas" xmlns:cx="http://schemas.microsoft.com/office/drawing/2014/chartex" xmlns:cx1="http://schemas.microsoft.com/office/drawing/2015/9/8/chartex" xmlns:cx2="http://schemas.microsoft.com/office/drawing/2015/10/21/chartex" xmlns:cx3="http://schemas.microsoft.com/office/drawing/2016/5/9/chartex" xmlns:cx4="http://schemas.microsoft.com/office/drawing/2016/5/10/chartex" xmlns:cx5="http://schemas.microsoft.com/office/drawing/2016/5/11/chartex" xmlns:cx6="http://schemas.microsoft.com/office/drawing/2016/5/12/chartex" xmlns:cx7="http://schemas.microsoft.com/office/drawing/2016/5/13/chartex" xmlns:cx8="http://schemas.microsoft.com/office/drawing/2016/5/14/chartex" xmlns:mc="http://schemas.openxmlformats.org/markup-compatibility/2006" xmlns:aink="http://schemas.microsoft.com/office/drawing/2016/ink" xmlns:am3d="http://schemas.microsoft.com/office/drawing/2017/model3d" xmlns:o="urn:schemas-microsoft-com:office:office" xmlns:oel="http://schemas.microsoft.com/office/2019/extlst" xmlns:r="http://schemas.openxmlformats.org/officeDocument/2006/relationships" xmlns:m="http://schemas.openxmlformats.org/officeDocument/2006/math" xmlns:v="urn:schemas-microsoft-com:vml" xmlns:wp14="http://schemas.microsoft.com/office/word/2010/wordprocessingDrawing" xmlns:wp="http://schemas.openxmlformats.org/drawingml/2006/wordprocessingDrawing" xmlns:w10="urn:schemas-microsoft-com:office:word" xmlns:w="http://schemas.openxmlformats.org/wordprocessingml/2006/main" xmlns:w14="http://schemas.microsoft.com/office/word/2010/wordml" xmlns:w15="http://schemas.microsoft.com/office/word/2012/wordml" xmlns:w16cex="http://schemas.microsoft.com/office/word/2018/wordml/cex" xmlns:w16cid="http://schemas.microsoft.com/office/word/2016/wordml/cid" xmlns:w16="http://schemas.microsoft.com/office/word/2018/wordml" xmlns:w16sdtdh="http://schemas.microsoft.com/office/word/2020/wordml/sdtdatahash" xmlns:w16se="http://schemas.microsoft.com/office/word/2015/wordml/symex" xmlns:wpg="http://schemas.microsoft.com/office/word/2010/wordprocessingGroup" xmlns:wpi="http://schemas.microsoft.com/office/word/2010/wordprocessingInk" xmlns:wne="http://schemas.microsoft.com/office/word/2006/wordml" xmlns:wps="http://schemas.microsoft.com/office/word/2010/wordprocessingShape" mc:Ignorable="w14 w15 w16se w16cid w16 w16cex w16sdtdh wp14">
+<w:document xmlns:o="urn:schemas-microsoft-com:office:office" xmlns:r="http://schemas.openxmlformats.org/officeDocument/2006/relationships" xmlns:v="urn:schemas-microsoft-com:vml" xmlns:w="http://schemas.openxmlformats.org/wordprocessingml/2006/main" xmlns:w10="urn:schemas-microsoft-com:office:word" xmlns:wp="http://schemas.openxmlformats.org/drawingml/2006/wordprocessingDrawing" xmlns:wps="http://schemas.microsoft.com/office/word/2010/wordprocessingShape" xmlns:wpg="http://schemas.microsoft.com/office/word/2010/wordprocessingGroup" xmlns:mc="http://schemas.openxmlformats.org/markup-compatibility/2006" xmlns:wp14="http://schemas.microsoft.com/office/word/2010/wordprocessingDrawing" xmlns:w14="http://schemas.microsoft.com/office/word/2010/wordml" xmlns:w15="http://schemas.microsoft.com/office/word/2012/wordml" mc:Ignorable="w14 wp14 w15">
   <w:body>
     <w:p>
       <w:pPr>
-        <w:rPr>
-          <w:lang w:val="en-US"/>
-        </w:rPr>
-      </w:pPr>
-      <w:r>
-        <w:rPr>
-          <w:lang w:val="en-US"/>
-        </w:rPr>
-        <w:t>Mqtt packets v0.</w:t>
-      </w:r>
-      <w:r>
-        <w:rPr>
-          <w:lang w:val="en-US"/>
-        </w:rPr>
-        <w:t>2</w:t>
+        <w:pStyle w:val="Normal"/>
+        <w:rPr>
+          <w:lang w:val="en-US"/>
+        </w:rPr>
+      </w:pPr>
+      <w:r>
+        <w:rPr>
+          <w:lang w:val="en-US"/>
+        </w:rPr>
+        <w:t>Mqtt packets v0.2</w:t>
       </w:r>
     </w:p>
     <w:p>
@@ -37,55 +32,21 @@
     </w:p>
     <w:p>
       <w:pPr>
-        <w:rPr>
-          <w:lang w:val="en-US"/>
-        </w:rPr>
-      </w:pPr>
-      <w:r>
-        <w:rPr>
-          <w:lang w:val="en-US"/>
-        </w:rPr>
-        <w:t xml:space="preserve">We can think about having a welcome packet to each device. </w:t>
-      </w:r>
-      <w:r>
-        <w:rPr>
-          <w:lang w:val="en-US"/>
-        </w:rPr>
-        <w:t>Each</w:t>
-      </w:r>
-      <w:r>
-        <w:rPr>
-          <w:lang w:val="en-US"/>
-        </w:rPr>
-        <w:t xml:space="preserve"> devices have </w:t>
-      </w:r>
-      <w:r>
-        <w:rPr>
-          <w:lang w:val="en-US"/>
-        </w:rPr>
-        <w:t>a</w:t>
-      </w:r>
-      <w:r>
-        <w:rPr>
-          <w:lang w:val="en-US"/>
-        </w:rPr>
-        <w:t xml:space="preserve"> private </w:t>
-      </w:r>
-      <w:r>
-        <w:rPr>
-          <w:lang w:val="en-US"/>
-        </w:rPr>
-        <w:t>topic to subscribe</w:t>
-      </w:r>
-      <w:r>
-        <w:rPr>
-          <w:lang w:val="en-US"/>
-        </w:rPr>
-        <w:t>:</w:t>
-      </w:r>
-    </w:p>
-    <w:p>
-      <w:pPr>
+        <w:pStyle w:val="Normal"/>
+        <w:rPr>
+          <w:lang w:val="en-US"/>
+        </w:rPr>
+      </w:pPr>
+      <w:r>
+        <w:rPr>
+          <w:lang w:val="en-US"/>
+        </w:rPr>
+        <w:t>We can think about having a welcome packet to each device. Each devices have a private topic to subscribe:</w:t>
+      </w:r>
+    </w:p>
+    <w:p>
+      <w:pPr>
+        <w:pStyle w:val="Normal"/>
         <w:rPr>
           <w:lang w:val="en-US"/>
         </w:rPr>
@@ -99,39 +60,16 @@
     </w:p>
     <w:p>
       <w:pPr>
-        <w:rPr>
-          <w:lang w:val="en-US"/>
-        </w:rPr>
-      </w:pPr>
-      <w:r>
-        <w:rPr>
-          <w:lang w:val="en-US"/>
-        </w:rPr>
-        <w:t xml:space="preserve">After subscribing to the private topic, in the welcome packet, the devices knows in which building, floor, .., is mounted and what device is. The benefit of this proposal over the previous one is that the device location </w:t>
-      </w:r>
-      <w:r>
-        <w:rPr>
-          <w:lang w:val="en-US"/>
-        </w:rPr>
-        <w:t>can,</w:t>
-      </w:r>
-      <w:r>
-        <w:rPr>
-          <w:lang w:val="en-US"/>
-        </w:rPr>
-        <w:t xml:space="preserve"> and its puzzle type can be changed easily. </w:t>
-      </w:r>
-      <w:r>
-        <w:rPr>
-          <w:lang w:val="en-US"/>
-        </w:rPr>
-        <w:t>On the other hand, in this solution, the code for all the puzzles must be</w:t>
-      </w:r>
-      <w:r>
-        <w:rPr>
-          <w:lang w:val="en-US"/>
-        </w:rPr>
-        <w:t xml:space="preserve"> flashed on the microcontroller. </w:t>
+        <w:pStyle w:val="Normal"/>
+        <w:rPr>
+          <w:lang w:val="en-US"/>
+        </w:rPr>
+      </w:pPr>
+      <w:r>
+        <w:rPr>
+          <w:lang w:val="en-US"/>
+        </w:rPr>
+        <w:t xml:space="preserve">After subscribing to the private topic, in the welcome packet, the devices knows in which building, floor, .., is mounted and what device is. The benefit of this proposal over the previous one is that the device location can, and its puzzle type can be changed easily. On the other hand, in this solution, the code for all the puzzles must be flashed on the microcontroller. </w:t>
       </w:r>
     </w:p>
     <w:p>
@@ -150,6 +88,7 @@
     </w:p>
     <w:p>
       <w:pPr>
+        <w:pStyle w:val="Normal"/>
         <w:rPr>
           <w:lang w:val="en-US"/>
         </w:rPr>
@@ -163,6 +102,7 @@
     </w:p>
     <w:p>
       <w:pPr>
+        <w:pStyle w:val="Normal"/>
         <w:rPr>
           <w:lang w:val="en-US"/>
         </w:rPr>
@@ -176,6 +116,7 @@
     </w:p>
     <w:p>
       <w:pPr>
+        <w:pStyle w:val="Normal"/>
         <w:rPr>
           <w:lang w:val="en-US"/>
         </w:rPr>
@@ -189,57 +130,30 @@
     </w:p>
     <w:p>
       <w:pPr>
-        <w:rPr>
-          <w:lang w:val="en-US"/>
-        </w:rPr>
-      </w:pPr>
-      <w:r>
-        <w:rPr>
-          <w:lang w:val="en-US"/>
-        </w:rPr>
-        <w:t>Message</w:t>
-      </w:r>
-      <w:r>
-        <w:rPr>
-          <w:lang w:val="en-US"/>
-        </w:rPr>
-        <w:t>Type:</w:t>
-      </w:r>
-      <w:r>
-        <w:rPr>
-          <w:lang w:val="en-US"/>
-        </w:rPr>
-        <w:t xml:space="preserve"> int</w:t>
-      </w:r>
-    </w:p>
-    <w:p>
-      <w:pPr>
-        <w:rPr>
-          <w:lang w:val="en-US"/>
-        </w:rPr>
-      </w:pPr>
-      <w:r>
-        <w:rPr>
-          <w:lang w:val="en-US"/>
-        </w:rPr>
-        <w:t>Determine kin</w:t>
-      </w:r>
-      <w:r>
-        <w:rPr>
-          <w:lang w:val="en-US"/>
-        </w:rPr>
-        <w:t>d</w:t>
-      </w:r>
-      <w:r>
-        <w:rPr>
-          <w:lang w:val="en-US"/>
-        </w:rPr>
-        <w:t xml:space="preserve"> of message</w:t>
-      </w:r>
-      <w:r>
-        <w:rPr>
-          <w:lang w:val="en-US"/>
-        </w:rPr>
+        <w:pStyle w:val="Normal"/>
+        <w:rPr>
+          <w:lang w:val="en-US"/>
+        </w:rPr>
+      </w:pPr>
+      <w:r>
+        <w:rPr>
+          <w:lang w:val="en-US"/>
+        </w:rPr>
+        <w:t>MessageType: int</w:t>
+      </w:r>
+    </w:p>
+    <w:p>
+      <w:pPr>
+        <w:pStyle w:val="Normal"/>
+        <w:rPr>
+          <w:lang w:val="en-US"/>
+        </w:rPr>
+      </w:pPr>
+      <w:r>
+        <w:rPr>
+          <w:lang w:val="en-US"/>
+        </w:rPr>
+        <w:t>Determine kind of message</w:t>
         <w:br/>
         <w:t>The possible types:</w:t>
       </w:r>
@@ -249,7 +163,7 @@
         <w:pStyle w:val="ListParagraph"/>
         <w:numPr>
           <w:ilvl w:val="0"/>
-          <w:numId w:val="1"/>
+          <w:numId w:val="2"/>
         </w:numPr>
         <w:rPr>
           <w:lang w:val="en-US"/>
@@ -267,7 +181,7 @@
         <w:pStyle w:val="ListParagraph"/>
         <w:numPr>
           <w:ilvl w:val="0"/>
-          <w:numId w:val="1"/>
+          <w:numId w:val="2"/>
         </w:numPr>
         <w:rPr>
           <w:lang w:val="en-US"/>
@@ -285,37 +199,25 @@
         <w:pStyle w:val="ListParagraph"/>
         <w:numPr>
           <w:ilvl w:val="0"/>
-          <w:numId w:val="1"/>
-        </w:numPr>
-        <w:rPr>
-          <w:lang w:val="en-US"/>
-        </w:rPr>
-      </w:pPr>
-      <w:r>
-        <w:rPr>
-          <w:lang w:val="en-US"/>
-        </w:rPr>
-        <w:t xml:space="preserve">Data: a structure based on puzzle type </w:t>
-      </w:r>
-      <w:r>
-        <w:rPr>
-          <w:lang w:val="en-US"/>
-        </w:rPr>
-        <w:t>information</w:t>
-      </w:r>
-      <w:r>
-        <w:rPr>
-          <w:lang w:val="en-US"/>
-        </w:rPr>
-        <w:t>.</w:t>
-      </w:r>
-    </w:p>
-    <w:p>
-      <w:pPr>
-        <w:pStyle w:val="ListParagraph"/>
-        <w:numPr>
-          <w:ilvl w:val="0"/>
-          <w:numId w:val="1"/>
+          <w:numId w:val="2"/>
+        </w:numPr>
+        <w:rPr>
+          <w:lang w:val="en-US"/>
+        </w:rPr>
+      </w:pPr>
+      <w:r>
+        <w:rPr>
+          <w:lang w:val="en-US"/>
+        </w:rPr>
+        <w:t>Data: a structure based on puzzle type information.</w:t>
+      </w:r>
+    </w:p>
+    <w:p>
+      <w:pPr>
+        <w:pStyle w:val="ListParagraph"/>
+        <w:numPr>
+          <w:ilvl w:val="0"/>
+          <w:numId w:val="2"/>
         </w:numPr>
         <w:rPr>
           <w:lang w:val="en-US"/>
@@ -412,6 +314,7 @@
     </w:p>
     <w:p>
       <w:pPr>
+        <w:pStyle w:val="Normal"/>
         <w:rPr>
           <w:lang w:val="en-US"/>
         </w:rPr>
@@ -512,57 +415,70 @@
     <w:p>
       <w:pPr>
         <w:pStyle w:val="ListParagraph"/>
-      </w:pPr>
-      <w:r>
+        <w:rPr/>
+      </w:pPr>
+      <w:r>
+        <w:rPr/>
         <w:t>inRfid: bool</w:t>
       </w:r>
     </w:p>
     <w:p>
       <w:pPr>
         <w:pStyle w:val="ListParagraph"/>
-      </w:pPr>
-      <w:r>
+        <w:rPr/>
+      </w:pPr>
+      <w:r>
+        <w:rPr/>
         <w:t>outRfid: bool</w:t>
       </w:r>
     </w:p>
     <w:p>
       <w:pPr>
         <w:pStyle w:val="ListParagraph"/>
-      </w:pPr>
-      <w:r>
+        <w:rPr/>
+      </w:pPr>
+      <w:r>
+        <w:rPr/>
         <w:t>maglock1: bool</w:t>
       </w:r>
     </w:p>
     <w:p>
       <w:pPr>
         <w:pStyle w:val="ListParagraph"/>
-      </w:pPr>
-      <w:r>
+        <w:rPr/>
+      </w:pPr>
+      <w:r>
+        <w:rPr/>
         <w:t>maglock2: bool</w:t>
       </w:r>
     </w:p>
     <w:p>
       <w:pPr>
         <w:pStyle w:val="ListParagraph"/>
-      </w:pPr>
-      <w:r>
+        <w:rPr/>
+      </w:pPr>
+      <w:r>
+        <w:rPr/>
         <w:t>k1: bool</w:t>
       </w:r>
     </w:p>
     <w:p>
       <w:pPr>
         <w:pStyle w:val="ListParagraph"/>
-      </w:pPr>
-      <w:r>
+        <w:rPr/>
+      </w:pPr>
+      <w:r>
+        <w:rPr/>
         <w:t>k2: bool</w:t>
       </w:r>
     </w:p>
     <w:p>
       <w:pPr>
         <w:pStyle w:val="ListParagraph"/>
-      </w:pPr>
-      <w:r>
-        <w:lastRenderedPageBreak/>
+        <w:rPr/>
+      </w:pPr>
+      <w:r>
+        <w:rPr/>
         <w:t>lcd?</w:t>
       </w:r>
     </w:p>
@@ -721,6 +637,74 @@
         <w:pStyle w:val="ListParagraph"/>
         <w:numPr>
           <w:ilvl w:val="0"/>
+          <w:numId w:val="8"/>
+        </w:numPr>
+        <w:rPr>
+          <w:lang w:val="en-US"/>
+        </w:rPr>
+      </w:pPr>
+      <w:r>
+        <w:rPr>
+          <w:lang w:val="en-US"/>
+        </w:rPr>
+        <w:t>Type: indicating this is a reset message.</w:t>
+      </w:r>
+    </w:p>
+    <w:p>
+      <w:pPr>
+        <w:pStyle w:val="ListParagraph"/>
+        <w:numPr>
+          <w:ilvl w:val="0"/>
+          <w:numId w:val="8"/>
+        </w:numPr>
+        <w:rPr>
+          <w:lang w:val="en-US"/>
+        </w:rPr>
+      </w:pPr>
+      <w:r>
+        <w:rPr>
+          <w:lang w:val="en-US"/>
+        </w:rPr>
+        <w:t>Timestamp: to check fresh messages if necessary.</w:t>
+      </w:r>
+    </w:p>
+    <w:p>
+      <w:pPr>
+        <w:pStyle w:val="ListParagraph"/>
+        <w:numPr>
+          <w:ilvl w:val="0"/>
+          <w:numId w:val="8"/>
+        </w:numPr>
+        <w:rPr>
+          <w:lang w:val="en-US"/>
+        </w:rPr>
+      </w:pPr>
+      <w:r>
+        <w:rPr>
+          <w:lang w:val="en-US"/>
+        </w:rPr>
+        <w:t>Topic: The topic that needs to be removed from subscription list.</w:t>
+      </w:r>
+    </w:p>
+    <w:p>
+      <w:pPr>
+        <w:pStyle w:val="Heading2"/>
+        <w:rPr>
+          <w:lang w:val="en-US"/>
+        </w:rPr>
+      </w:pPr>
+      <w:r>
+        <w:rPr>
+          <w:lang w:val="en-US"/>
+        </w:rPr>
+        <w:t>Remove subscription topic:</w:t>
+      </w:r>
+    </w:p>
+    <w:p>
+      <w:pPr>
+        <w:pStyle w:val="ListParagraph"/>
+        <w:numPr>
+          <w:ilvl w:val="0"/>
           <w:numId w:val="9"/>
         </w:numPr>
         <w:rPr>
@@ -767,7 +751,7 @@
         <w:rPr>
           <w:lang w:val="en-US"/>
         </w:rPr>
-        <w:t>Topic: The topic that needs to be removed from subscription list.</w:t>
+        <w:t>Topic: The topic that needs to be removed from publish list.</w:t>
       </w:r>
     </w:p>
     <w:p>
@@ -781,7 +765,93 @@
         <w:rPr>
           <w:lang w:val="en-US"/>
         </w:rPr>
-        <w:t>Remove subscription topic:</w:t>
+        <w:t>Hint</w:t>
+      </w:r>
+    </w:p>
+    <w:p>
+      <w:pPr>
+        <w:pStyle w:val="ListParagraph"/>
+        <w:numPr>
+          <w:ilvl w:val="0"/>
+          <w:numId w:val="4"/>
+        </w:numPr>
+        <w:rPr>
+          <w:lang w:val="en-US"/>
+        </w:rPr>
+      </w:pPr>
+      <w:r>
+        <w:rPr>
+          <w:lang w:val="en-US"/>
+        </w:rPr>
+        <w:t>Type: indicating hint message.</w:t>
+      </w:r>
+    </w:p>
+    <w:p>
+      <w:pPr>
+        <w:pStyle w:val="ListParagraph"/>
+        <w:numPr>
+          <w:ilvl w:val="0"/>
+          <w:numId w:val="4"/>
+        </w:numPr>
+        <w:rPr>
+          <w:lang w:val="en-US"/>
+        </w:rPr>
+      </w:pPr>
+      <w:r>
+        <w:rPr>
+          <w:lang w:val="en-US"/>
+        </w:rPr>
+        <w:t>Timestamp: to check fresh messages if necessary.</w:t>
+      </w:r>
+    </w:p>
+    <w:p>
+      <w:pPr>
+        <w:pStyle w:val="ListParagraph"/>
+        <w:numPr>
+          <w:ilvl w:val="0"/>
+          <w:numId w:val="4"/>
+        </w:numPr>
+        <w:rPr>
+          <w:lang w:val="en-US"/>
+        </w:rPr>
+      </w:pPr>
+      <w:r>
+        <w:rPr>
+          <w:lang w:val="en-US"/>
+        </w:rPr>
+        <w:t>puzzleNo: The number of puzzle that is needed for help. (Maybe there are numerous puzzles on single device).</w:t>
+      </w:r>
+    </w:p>
+    <w:p>
+      <w:pPr>
+        <w:pStyle w:val="ListParagraph"/>
+        <w:numPr>
+          <w:ilvl w:val="0"/>
+          <w:numId w:val="4"/>
+        </w:numPr>
+        <w:rPr>
+          <w:lang w:val="en-US"/>
+        </w:rPr>
+      </w:pPr>
+      <w:r>
+        <w:rPr>
+          <w:lang w:val="en-US"/>
+        </w:rPr>
+        <w:t>?</w:t>
+      </w:r>
+    </w:p>
+    <w:p>
+      <w:pPr>
+        <w:pStyle w:val="Heading2"/>
+        <w:rPr>
+          <w:lang w:val="en-US"/>
+        </w:rPr>
+      </w:pPr>
+      <w:r>
+        <w:rPr>
+          <w:lang w:val="en-US"/>
+        </w:rPr>
+        <w:t>RFID:</w:t>
       </w:r>
     </w:p>
     <w:p>
@@ -799,7 +869,7 @@
         <w:rPr>
           <w:lang w:val="en-US"/>
         </w:rPr>
-        <w:t>Type: indicating this is a reset message.</w:t>
+        <w:t>Type: indicating rfid message.</w:t>
       </w:r>
     </w:p>
     <w:p>
@@ -817,7 +887,7 @@
         <w:rPr>
           <w:lang w:val="en-US"/>
         </w:rPr>
-        <w:t>Timestamp: to check fresh messages if necessary.</w:t>
+        <w:t>Timestamps: to check fresh messages if necessary.</w:t>
       </w:r>
     </w:p>
     <w:p>
@@ -835,7 +905,25 @@
         <w:rPr>
           <w:lang w:val="en-US"/>
         </w:rPr>
-        <w:t>Topic: The topic that needs to be removed from publish list.</w:t>
+        <w:t>Rfid: tag of the read rfid.</w:t>
+      </w:r>
+    </w:p>
+    <w:p>
+      <w:pPr>
+        <w:pStyle w:val="ListParagraph"/>
+        <w:numPr>
+          <w:ilvl w:val="0"/>
+          <w:numId w:val="10"/>
+        </w:numPr>
+        <w:rPr>
+          <w:lang w:val="en-US"/>
+        </w:rPr>
+      </w:pPr>
+      <w:r>
+        <w:rPr>
+          <w:lang w:val="en-US"/>
+        </w:rPr>
+        <w:t>Side: true for indoor and false for the outdoor.</w:t>
       </w:r>
     </w:p>
     <w:p>
@@ -849,79 +937,254 @@
         <w:rPr>
           <w:lang w:val="en-US"/>
         </w:rPr>
-        <w:t>Hint</w:t>
-      </w:r>
-    </w:p>
-    <w:p>
-      <w:pPr>
-        <w:pStyle w:val="ListParagraph"/>
-        <w:numPr>
-          <w:ilvl w:val="0"/>
-          <w:numId w:val="4"/>
-        </w:numPr>
-        <w:rPr>
-          <w:lang w:val="en-US"/>
-        </w:rPr>
-      </w:pPr>
-      <w:r>
-        <w:rPr>
-          <w:lang w:val="en-US"/>
-        </w:rPr>
-        <w:t>Type: indicating hint message.</w:t>
-      </w:r>
-    </w:p>
-    <w:p>
-      <w:pPr>
-        <w:pStyle w:val="ListParagraph"/>
-        <w:numPr>
-          <w:ilvl w:val="0"/>
-          <w:numId w:val="4"/>
-        </w:numPr>
-        <w:rPr>
-          <w:lang w:val="en-US"/>
-        </w:rPr>
-      </w:pPr>
-      <w:r>
-        <w:rPr>
-          <w:lang w:val="en-US"/>
-        </w:rPr>
-        <w:t>Timestamp: to check fresh messages if necessary.</w:t>
-      </w:r>
-    </w:p>
-    <w:p>
-      <w:pPr>
-        <w:pStyle w:val="ListParagraph"/>
-        <w:numPr>
-          <w:ilvl w:val="0"/>
-          <w:numId w:val="4"/>
-        </w:numPr>
-        <w:rPr>
-          <w:lang w:val="en-US"/>
-        </w:rPr>
-      </w:pPr>
-      <w:r>
-        <w:rPr>
-          <w:lang w:val="en-US"/>
-        </w:rPr>
-        <w:t>puzzleNo: The number of puzzle that is needed for help. (Maybe there are numerous puzzles on single device).</w:t>
-      </w:r>
-    </w:p>
-    <w:p>
-      <w:pPr>
-        <w:pStyle w:val="ListParagraph"/>
-        <w:numPr>
-          <w:ilvl w:val="0"/>
-          <w:numId w:val="4"/>
-        </w:numPr>
-        <w:rPr>
-          <w:lang w:val="en-US"/>
-        </w:rPr>
-      </w:pPr>
-      <w:r>
-        <w:rPr>
-          <w:lang w:val="en-US"/>
-        </w:rPr>
-        <w:t>?</w:t>
+        <w:t>Action:</w:t>
+      </w:r>
+    </w:p>
+    <w:p>
+      <w:pPr>
+        <w:pStyle w:val="ListParagraph"/>
+        <w:numPr>
+          <w:ilvl w:val="0"/>
+          <w:numId w:val="11"/>
+        </w:numPr>
+        <w:rPr>
+          <w:lang w:val="en-US"/>
+        </w:rPr>
+      </w:pPr>
+      <w:r>
+        <w:rPr>
+          <w:lang w:val="en-US"/>
+        </w:rPr>
+        <w:t>Type: indicating action message.</w:t>
+      </w:r>
+    </w:p>
+    <w:p>
+      <w:pPr>
+        <w:pStyle w:val="ListParagraph"/>
+        <w:numPr>
+          <w:ilvl w:val="0"/>
+          <w:numId w:val="11"/>
+        </w:numPr>
+        <w:rPr>
+          <w:lang w:val="en-US"/>
+        </w:rPr>
+      </w:pPr>
+      <w:r>
+        <w:rPr>
+          <w:lang w:val="en-US"/>
+        </w:rPr>
+        <w:t>Timestamps: to check fresh messages if necessary.</w:t>
+      </w:r>
+    </w:p>
+    <w:p>
+      <w:pPr>
+        <w:pStyle w:val="ListParagraph"/>
+        <w:numPr>
+          <w:ilvl w:val="0"/>
+          <w:numId w:val="11"/>
+        </w:numPr>
+        <w:rPr>
+          <w:lang w:val="en-US"/>
+        </w:rPr>
+      </w:pPr>
+      <w:r>
+        <w:rPr>
+          <w:lang w:val="en-US"/>
+        </w:rPr>
+        <w:t xml:space="preserve">BuiltInLED: the status of built-in led. </w:t>
+      </w:r>
+    </w:p>
+    <w:p>
+      <w:pPr>
+        <w:pStyle w:val="ListParagraph"/>
+        <w:numPr>
+          <w:ilvl w:val="0"/>
+          <w:numId w:val="11"/>
+        </w:numPr>
+        <w:rPr>
+          <w:lang w:val="en-US"/>
+        </w:rPr>
+      </w:pPr>
+      <w:r>
+        <w:rPr>
+          <w:lang w:val="en-US"/>
+        </w:rPr>
+        <w:t>validDoors: if the door must be controlled.</w:t>
+      </w:r>
+    </w:p>
+    <w:p>
+      <w:pPr>
+        <w:pStyle w:val="ListParagraph"/>
+        <w:numPr>
+          <w:ilvl w:val="0"/>
+          <w:numId w:val="11"/>
+        </w:numPr>
+        <w:rPr>
+          <w:lang w:val="en-US"/>
+        </w:rPr>
+      </w:pPr>
+      <w:r>
+        <w:rPr>
+          <w:lang w:val="en-US"/>
+        </w:rPr>
+        <w:t>Doors: true for opening the doors and false for closing it.</w:t>
+      </w:r>
+    </w:p>
+    <w:p>
+      <w:pPr>
+        <w:pStyle w:val="ListParagraph"/>
+        <w:numPr>
+          <w:ilvl w:val="0"/>
+          <w:numId w:val="11"/>
+        </w:numPr>
+        <w:rPr>
+          <w:lang w:val="en-US"/>
+        </w:rPr>
+      </w:pPr>
+      <w:r>
+        <w:rPr>
+          <w:lang w:val="en-US"/>
+        </w:rPr>
+        <w:t>validInLcd: if the messages on next fields must be printed on the indoor LCD.</w:t>
+      </w:r>
+    </w:p>
+    <w:p>
+      <w:pPr>
+        <w:pStyle w:val="ListParagraph"/>
+        <w:numPr>
+          <w:ilvl w:val="0"/>
+          <w:numId w:val="11"/>
+        </w:numPr>
+        <w:rPr>
+          <w:lang w:val="en-US"/>
+        </w:rPr>
+      </w:pPr>
+      <w:r>
+        <w:rPr>
+          <w:lang w:val="en-US"/>
+        </w:rPr>
+        <w:t>inLcd0: message that must be printed on the indoor lcd row0.</w:t>
+      </w:r>
+    </w:p>
+    <w:p>
+      <w:pPr>
+        <w:pStyle w:val="ListParagraph"/>
+        <w:numPr>
+          <w:ilvl w:val="0"/>
+          <w:numId w:val="11"/>
+        </w:numPr>
+        <w:rPr>
+          <w:lang w:val="en-US"/>
+        </w:rPr>
+      </w:pPr>
+      <w:r>
+        <w:rPr>
+          <w:lang w:val="en-US"/>
+        </w:rPr>
+        <w:t>inLcd1: message that must be printed on the indoor lcd row1.</w:t>
+      </w:r>
+    </w:p>
+    <w:p>
+      <w:pPr>
+        <w:pStyle w:val="ListParagraph"/>
+        <w:numPr>
+          <w:ilvl w:val="0"/>
+          <w:numId w:val="11"/>
+        </w:numPr>
+        <w:rPr>
+          <w:lang w:val="en-US"/>
+        </w:rPr>
+      </w:pPr>
+      <w:r>
+        <w:rPr>
+          <w:lang w:val="en-US"/>
+        </w:rPr>
+        <w:t>validOutLcd: if the messages on next fields must be printed on the outdoor LCD.</w:t>
+      </w:r>
+    </w:p>
+    <w:p>
+      <w:pPr>
+        <w:pStyle w:val="ListParagraph"/>
+        <w:numPr>
+          <w:ilvl w:val="0"/>
+          <w:numId w:val="11"/>
+        </w:numPr>
+        <w:rPr>
+          <w:lang w:val="en-US"/>
+        </w:rPr>
+      </w:pPr>
+      <w:r>
+        <w:rPr>
+          <w:lang w:val="en-US"/>
+        </w:rPr>
+        <w:t>outLcd0: message that must be printed on the outdoor lcd row0.</w:t>
+      </w:r>
+    </w:p>
+    <w:p>
+      <w:pPr>
+        <w:pStyle w:val="ListParagraph"/>
+        <w:numPr>
+          <w:ilvl w:val="0"/>
+          <w:numId w:val="11"/>
+        </w:numPr>
+        <w:rPr>
+          <w:lang w:val="en-US"/>
+        </w:rPr>
+      </w:pPr>
+      <w:r>
+        <w:rPr>
+          <w:lang w:val="en-US"/>
+        </w:rPr>
+        <w:t>outLcd1: message that must be printed on the outdoor lcd row1.</w:t>
+      </w:r>
+    </w:p>
+    <w:p>
+      <w:pPr>
+        <w:pStyle w:val="ListParagraph"/>
+        <w:numPr>
+          <w:ilvl w:val="0"/>
+          <w:numId w:val="11"/>
+        </w:numPr>
+        <w:rPr>
+          <w:lang w:val="en-US"/>
+        </w:rPr>
+      </w:pPr>
+      <w:r>
+        <w:rPr>
+          <w:lang w:val="en-US"/>
+        </w:rPr>
+        <w:t>ValidServos: if the motors must be controlled.</w:t>
+      </w:r>
+    </w:p>
+    <w:p>
+      <w:pPr>
+        <w:pStyle w:val="ListParagraph"/>
+        <w:numPr>
+          <w:ilvl w:val="0"/>
+          <w:numId w:val="11"/>
+        </w:numPr>
+        <w:rPr>
+          <w:lang w:val="en-US"/>
+        </w:rPr>
+      </w:pPr>
+      <w:r>
+        <w:rPr/>
+        <w:t>Servos: an array of the servo motors angle.</w:t>
+      </w:r>
+    </w:p>
+    <w:p>
+      <w:pPr>
+        <w:pStyle w:val="ListParagraph"/>
+        <w:numPr>
+          <w:ilvl w:val="0"/>
+          <w:numId w:val="11"/>
+        </w:numPr>
+        <w:rPr>
+          <w:lang w:val="en-US"/>
+        </w:rPr>
+      </w:pPr>
+      <w:r>
+        <w:rPr/>
       </w:r>
     </w:p>
     <w:p>
@@ -935,85 +1198,43 @@
         <w:rPr>
           <w:lang w:val="en-US"/>
         </w:rPr>
-        <w:t>RFID:</w:t>
-      </w:r>
-    </w:p>
-    <w:p>
-      <w:pPr>
-        <w:pStyle w:val="ListParagraph"/>
-        <w:numPr>
-          <w:ilvl w:val="0"/>
-          <w:numId w:val="11"/>
-        </w:numPr>
-        <w:rPr>
-          <w:lang w:val="en-US"/>
-        </w:rPr>
-      </w:pPr>
-      <w:r>
-        <w:rPr>
-          <w:lang w:val="en-US"/>
-        </w:rPr>
-        <w:t>Type: indicating rfid message.</w:t>
-      </w:r>
-    </w:p>
-    <w:p>
-      <w:pPr>
-        <w:pStyle w:val="ListParagraph"/>
-        <w:numPr>
-          <w:ilvl w:val="0"/>
-          <w:numId w:val="11"/>
-        </w:numPr>
-        <w:rPr>
-          <w:lang w:val="en-US"/>
-        </w:rPr>
-      </w:pPr>
-      <w:r>
-        <w:rPr>
-          <w:lang w:val="en-US"/>
-        </w:rPr>
-        <w:t xml:space="preserve">Timestamps: </w:t>
-      </w:r>
-      <w:r>
-        <w:rPr>
-          <w:lang w:val="en-US"/>
-        </w:rPr>
-        <w:t>to check fresh messages if necessary.</w:t>
-      </w:r>
-    </w:p>
-    <w:p>
-      <w:pPr>
-        <w:pStyle w:val="ListParagraph"/>
-        <w:numPr>
-          <w:ilvl w:val="0"/>
-          <w:numId w:val="11"/>
-        </w:numPr>
-        <w:rPr>
-          <w:lang w:val="en-US"/>
-        </w:rPr>
-      </w:pPr>
-      <w:r>
-        <w:rPr>
-          <w:lang w:val="en-US"/>
-        </w:rPr>
-        <w:t>Rfid: tag of the read rfid.</w:t>
-      </w:r>
-    </w:p>
-    <w:p>
-      <w:pPr>
-        <w:pStyle w:val="ListParagraph"/>
-        <w:numPr>
-          <w:ilvl w:val="0"/>
-          <w:numId w:val="11"/>
-        </w:numPr>
-        <w:rPr>
-          <w:lang w:val="en-US"/>
-        </w:rPr>
-      </w:pPr>
-      <w:r>
-        <w:rPr>
-          <w:lang w:val="en-US"/>
-        </w:rPr>
-        <w:t>Side: true for indoor and false for the outdoor.</w:t>
+        <w:t>Status request:</w:t>
+      </w:r>
+    </w:p>
+    <w:p>
+      <w:pPr>
+        <w:pStyle w:val="ListParagraph"/>
+        <w:numPr>
+          <w:ilvl w:val="0"/>
+          <w:numId w:val="12"/>
+        </w:numPr>
+        <w:rPr>
+          <w:lang w:val="en-US"/>
+        </w:rPr>
+      </w:pPr>
+      <w:r>
+        <w:rPr>
+          <w:lang w:val="en-US"/>
+        </w:rPr>
+        <w:t>Type: indicating status request message.</w:t>
+      </w:r>
+    </w:p>
+    <w:p>
+      <w:pPr>
+        <w:pStyle w:val="ListParagraph"/>
+        <w:numPr>
+          <w:ilvl w:val="0"/>
+          <w:numId w:val="12"/>
+        </w:numPr>
+        <w:rPr>
+          <w:lang w:val="en-US"/>
+        </w:rPr>
+      </w:pPr>
+      <w:r>
+        <w:rPr>
+          <w:lang w:val="en-US"/>
+        </w:rPr>
+        <w:t>Timestamps: to check fresh messages if necessary.</w:t>
       </w:r>
     </w:p>
     <w:p>
@@ -1027,33 +1248,33 @@
         <w:rPr>
           <w:lang w:val="en-US"/>
         </w:rPr>
-        <w:t>Action:</w:t>
-      </w:r>
-    </w:p>
-    <w:p>
-      <w:pPr>
-        <w:pStyle w:val="ListParagraph"/>
-        <w:numPr>
-          <w:ilvl w:val="0"/>
-          <w:numId w:val="12"/>
-        </w:numPr>
-        <w:rPr>
-          <w:lang w:val="en-US"/>
-        </w:rPr>
-      </w:pPr>
-      <w:r>
-        <w:rPr>
-          <w:lang w:val="en-US"/>
-        </w:rPr>
-        <w:t>Type: indicating action message.</w:t>
-      </w:r>
-    </w:p>
-    <w:p>
-      <w:pPr>
-        <w:pStyle w:val="ListParagraph"/>
-        <w:numPr>
-          <w:ilvl w:val="0"/>
-          <w:numId w:val="12"/>
+        <w:t>buildInLED</w:t>
+      </w:r>
+    </w:p>
+    <w:p>
+      <w:pPr>
+        <w:pStyle w:val="ListParagraph"/>
+        <w:numPr>
+          <w:ilvl w:val="0"/>
+          <w:numId w:val="13"/>
+        </w:numPr>
+        <w:rPr>
+          <w:lang w:val="en-US"/>
+        </w:rPr>
+      </w:pPr>
+      <w:r>
+        <w:rPr>
+          <w:lang w:val="en-US"/>
+        </w:rPr>
+        <w:t>Type: controlling built-in led on the PI PICO.</w:t>
+      </w:r>
+    </w:p>
+    <w:p>
+      <w:pPr>
+        <w:pStyle w:val="ListParagraph"/>
+        <w:numPr>
+          <w:ilvl w:val="0"/>
+          <w:numId w:val="13"/>
         </w:numPr>
         <w:rPr>
           <w:lang w:val="en-US"/>
@@ -1071,285 +1292,6 @@
         <w:pStyle w:val="ListParagraph"/>
         <w:numPr>
           <w:ilvl w:val="0"/>
-          <w:numId w:val="12"/>
-        </w:numPr>
-        <w:rPr>
-          <w:lang w:val="en-US"/>
-        </w:rPr>
-      </w:pPr>
-      <w:r>
-        <w:rPr>
-          <w:lang w:val="en-US"/>
-        </w:rPr>
-        <w:t xml:space="preserve">BuiltInLED: the status of built-in led. </w:t>
-      </w:r>
-    </w:p>
-    <w:p>
-      <w:pPr>
-        <w:pStyle w:val="ListParagraph"/>
-        <w:numPr>
-          <w:ilvl w:val="0"/>
-          <w:numId w:val="12"/>
-        </w:numPr>
-        <w:rPr>
-          <w:lang w:val="en-US"/>
-        </w:rPr>
-      </w:pPr>
-      <w:r>
-        <w:rPr>
-          <w:lang w:val="en-US"/>
-        </w:rPr>
-        <w:t>validDoors: if the door must be controlled.</w:t>
-      </w:r>
-    </w:p>
-    <w:p>
-      <w:pPr>
-        <w:pStyle w:val="ListParagraph"/>
-        <w:numPr>
-          <w:ilvl w:val="0"/>
-          <w:numId w:val="12"/>
-        </w:numPr>
-        <w:rPr>
-          <w:lang w:val="en-US"/>
-        </w:rPr>
-      </w:pPr>
-      <w:r>
-        <w:rPr>
-          <w:lang w:val="en-US"/>
-        </w:rPr>
-        <w:t>Doors: true for opening the doors and false for closing it.</w:t>
-      </w:r>
-    </w:p>
-    <w:p>
-      <w:pPr>
-        <w:pStyle w:val="ListParagraph"/>
-        <w:numPr>
-          <w:ilvl w:val="0"/>
-          <w:numId w:val="12"/>
-        </w:numPr>
-        <w:rPr>
-          <w:lang w:val="en-US"/>
-        </w:rPr>
-      </w:pPr>
-      <w:r>
-        <w:rPr>
-          <w:lang w:val="en-US"/>
-        </w:rPr>
-        <w:t>validInLcd: if the messages on next fields must be printed on the indoor LCD.</w:t>
-      </w:r>
-    </w:p>
-    <w:p>
-      <w:pPr>
-        <w:pStyle w:val="ListParagraph"/>
-        <w:numPr>
-          <w:ilvl w:val="0"/>
-          <w:numId w:val="12"/>
-        </w:numPr>
-        <w:rPr>
-          <w:lang w:val="en-US"/>
-        </w:rPr>
-      </w:pPr>
-      <w:r>
-        <w:rPr>
-          <w:lang w:val="en-US"/>
-        </w:rPr>
-        <w:t>inLcd0: message that must be printed on the indoor lcd row0.</w:t>
-      </w:r>
-    </w:p>
-    <w:p>
-      <w:pPr>
-        <w:pStyle w:val="ListParagraph"/>
-        <w:numPr>
-          <w:ilvl w:val="0"/>
-          <w:numId w:val="12"/>
-        </w:numPr>
-        <w:rPr>
-          <w:lang w:val="en-US"/>
-        </w:rPr>
-      </w:pPr>
-      <w:r>
-        <w:rPr>
-          <w:lang w:val="en-US"/>
-        </w:rPr>
-        <w:t>inLcd</w:t>
-      </w:r>
-      <w:r>
-        <w:rPr>
-          <w:lang w:val="en-US"/>
-        </w:rPr>
-        <w:t>1</w:t>
-      </w:r>
-      <w:r>
-        <w:rPr>
-          <w:lang w:val="en-US"/>
-        </w:rPr>
-        <w:t>: message that must be printed on the indoor lcd row</w:t>
-      </w:r>
-      <w:r>
-        <w:rPr>
-          <w:lang w:val="en-US"/>
-        </w:rPr>
-        <w:t>1</w:t>
-      </w:r>
-      <w:r>
-        <w:rPr>
-          <w:lang w:val="en-US"/>
-        </w:rPr>
-        <w:t>.</w:t>
-      </w:r>
-    </w:p>
-    <w:p>
-      <w:pPr>
-        <w:pStyle w:val="ListParagraph"/>
-        <w:numPr>
-          <w:ilvl w:val="0"/>
-          <w:numId w:val="12"/>
-        </w:numPr>
-        <w:rPr>
-          <w:lang w:val="en-US"/>
-        </w:rPr>
-      </w:pPr>
-      <w:r>
-        <w:rPr>
-          <w:lang w:val="en-US"/>
-        </w:rPr>
-        <w:t>valid</w:t>
-      </w:r>
-      <w:r>
-        <w:rPr>
-          <w:lang w:val="en-US"/>
-        </w:rPr>
-        <w:t>Out</w:t>
-      </w:r>
-      <w:r>
-        <w:rPr>
-          <w:lang w:val="en-US"/>
-        </w:rPr>
-        <w:t xml:space="preserve">Lcd: if the messages on next fields must be printed on the </w:t>
-      </w:r>
-      <w:r>
-        <w:rPr>
-          <w:lang w:val="en-US"/>
-        </w:rPr>
-        <w:t>outdoor</w:t>
-      </w:r>
-      <w:r>
-        <w:rPr>
-          <w:lang w:val="en-US"/>
-        </w:rPr>
-        <w:t xml:space="preserve"> LCD.</w:t>
-      </w:r>
-    </w:p>
-    <w:p>
-      <w:pPr>
-        <w:pStyle w:val="ListParagraph"/>
-        <w:numPr>
-          <w:ilvl w:val="0"/>
-          <w:numId w:val="12"/>
-        </w:numPr>
-        <w:rPr>
-          <w:lang w:val="en-US"/>
-        </w:rPr>
-      </w:pPr>
-      <w:r>
-        <w:rPr>
-          <w:lang w:val="en-US"/>
-        </w:rPr>
-        <w:t>out</w:t>
-      </w:r>
-      <w:r>
-        <w:rPr>
-          <w:lang w:val="en-US"/>
-        </w:rPr>
-        <w:t xml:space="preserve">Lcd0: message that must be printed on the </w:t>
-      </w:r>
-      <w:r>
-        <w:rPr>
-          <w:lang w:val="en-US"/>
-        </w:rPr>
-        <w:t>outdoor</w:t>
-      </w:r>
-      <w:r>
-        <w:rPr>
-          <w:lang w:val="en-US"/>
-        </w:rPr>
-        <w:t xml:space="preserve"> lcd row0.</w:t>
-      </w:r>
-    </w:p>
-    <w:p>
-      <w:pPr>
-        <w:pStyle w:val="ListParagraph"/>
-        <w:numPr>
-          <w:ilvl w:val="0"/>
-          <w:numId w:val="12"/>
-        </w:numPr>
-        <w:rPr>
-          <w:lang w:val="en-US"/>
-        </w:rPr>
-      </w:pPr>
-      <w:r>
-        <w:rPr>
-          <w:lang w:val="en-US"/>
-        </w:rPr>
-        <w:t>out</w:t>
-      </w:r>
-      <w:r>
-        <w:rPr>
-          <w:lang w:val="en-US"/>
-        </w:rPr>
-        <w:t xml:space="preserve">Lcd1: message that must be printed on the </w:t>
-      </w:r>
-      <w:r>
-        <w:rPr>
-          <w:lang w:val="en-US"/>
-        </w:rPr>
-        <w:t>outdoor</w:t>
-      </w:r>
-      <w:r>
-        <w:rPr>
-          <w:lang w:val="en-US"/>
-        </w:rPr>
-        <w:t xml:space="preserve"> lcd row1.</w:t>
-      </w:r>
-    </w:p>
-    <w:p>
-      <w:pPr>
-        <w:pStyle w:val="ListParagraph"/>
-        <w:numPr>
-          <w:ilvl w:val="0"/>
-          <w:numId w:val="12"/>
-        </w:numPr>
-        <w:rPr>
-          <w:lang w:val="en-US"/>
-        </w:rPr>
-      </w:pPr>
-      <w:r>
-        <w:rPr>
-          <w:lang w:val="en-US"/>
-        </w:rPr>
-        <w:t>??</w:t>
-      </w:r>
-    </w:p>
-    <w:p>
-      <w:pPr>
-        <w:pStyle w:val="Heading2"/>
-        <w:rPr>
-          <w:lang w:val="en-US"/>
-        </w:rPr>
-      </w:pPr>
-      <w:r>
-        <w:rPr>
-          <w:lang w:val="en-US"/>
-        </w:rPr>
-        <w:lastRenderedPageBreak/>
-        <w:t>Status request:</w:t>
-      </w:r>
-    </w:p>
-    <w:p>
-      <w:pPr>
-        <w:pStyle w:val="ListParagraph"/>
-        <w:numPr>
-          <w:ilvl w:val="0"/>
           <w:numId w:val="13"/>
         </w:numPr>
         <w:rPr>
@@ -1360,1462 +1302,1679 @@
         <w:rPr>
           <w:lang w:val="en-US"/>
         </w:rPr>
-        <w:t xml:space="preserve">Type: indicating </w:t>
-      </w:r>
-      <w:r>
-        <w:rPr>
-          <w:lang w:val="en-US"/>
-        </w:rPr>
-        <w:t>status request</w:t>
-      </w:r>
-      <w:r>
-        <w:rPr>
-          <w:lang w:val="en-US"/>
-        </w:rPr>
-        <w:t xml:space="preserve"> message.</w:t>
-      </w:r>
-    </w:p>
-    <w:p>
-      <w:pPr>
-        <w:pStyle w:val="ListParagraph"/>
-        <w:numPr>
-          <w:ilvl w:val="0"/>
-          <w:numId w:val="13"/>
-        </w:numPr>
-        <w:rPr>
-          <w:lang w:val="en-US"/>
-        </w:rPr>
-      </w:pPr>
-      <w:r>
-        <w:rPr>
-          <w:lang w:val="en-US"/>
-        </w:rPr>
-        <w:t>Timestamps: to check fresh messages if necessary.</w:t>
-      </w:r>
-    </w:p>
-    <w:p>
-      <w:pPr>
-        <w:pStyle w:val="Heading2"/>
-        <w:rPr>
-          <w:lang w:val="en-US"/>
-        </w:rPr>
-      </w:pPr>
-      <w:r>
-        <w:rPr>
-          <w:lang w:val="en-US"/>
-        </w:rPr>
-        <w:t>buildInLED</w:t>
-      </w:r>
-    </w:p>
-    <w:p>
-      <w:pPr>
-        <w:pStyle w:val="ListParagraph"/>
-        <w:numPr>
-          <w:ilvl w:val="0"/>
-          <w:numId w:val="14"/>
-        </w:numPr>
-        <w:rPr>
-          <w:lang w:val="en-US"/>
-        </w:rPr>
-      </w:pPr>
-      <w:r>
-        <w:rPr>
-          <w:lang w:val="en-US"/>
-        </w:rPr>
-        <w:t xml:space="preserve">Type: </w:t>
-      </w:r>
-      <w:r>
-        <w:rPr>
-          <w:lang w:val="en-US"/>
-        </w:rPr>
-        <w:t>controlling built-in led on the PI PICO</w:t>
-      </w:r>
-      <w:r>
-        <w:rPr>
-          <w:lang w:val="en-US"/>
-        </w:rPr>
-        <w:t>.</w:t>
-      </w:r>
-    </w:p>
-    <w:p>
-      <w:pPr>
-        <w:pStyle w:val="ListParagraph"/>
-        <w:numPr>
-          <w:ilvl w:val="0"/>
-          <w:numId w:val="14"/>
-        </w:numPr>
-        <w:rPr>
-          <w:lang w:val="en-US"/>
-        </w:rPr>
-      </w:pPr>
-      <w:r>
-        <w:rPr>
-          <w:lang w:val="en-US"/>
-        </w:rPr>
-        <w:t>Timestamps: to check fresh messages if necessary.</w:t>
-      </w:r>
-    </w:p>
-    <w:p>
-      <w:pPr>
-        <w:pStyle w:val="ListParagraph"/>
-        <w:numPr>
-          <w:ilvl w:val="0"/>
-          <w:numId w:val="14"/>
-        </w:numPr>
-        <w:rPr>
-          <w:lang w:val="en-US"/>
-        </w:rPr>
-      </w:pPr>
-      <w:r>
-        <w:rPr>
-          <w:lang w:val="en-US"/>
-        </w:rPr>
         <w:t>Status: true for turning on and false for turning off the built-in LED.</w:t>
       </w:r>
     </w:p>
     <w:p>
       <w:pPr>
-        <w:rPr>
-          <w:lang w:val="en-US"/>
-        </w:rPr>
-      </w:pPr>
-    </w:p>
-    <w:p>
-      <w:pPr>
-        <w:rPr>
-          <w:lang w:val="en-US"/>
-        </w:rPr>
-      </w:pPr>
-    </w:p>
-    <w:p>
-      <w:pPr>
-        <w:rPr>
-          <w:lang w:val="en-US"/>
-        </w:rPr>
-      </w:pPr>
-    </w:p>
-    <w:p>
-      <w:pPr>
-        <w:rPr>
-          <w:lang w:val="en-US"/>
-        </w:rPr>
-      </w:pPr>
+        <w:pStyle w:val="Normal"/>
+        <w:rPr>
+          <w:lang w:val="en-US"/>
+        </w:rPr>
+      </w:pPr>
+      <w:r>
+        <w:rPr>
+          <w:lang w:val="en-US"/>
+        </w:rPr>
+      </w:r>
+    </w:p>
+    <w:p>
+      <w:pPr>
+        <w:pStyle w:val="Normal"/>
+        <w:rPr>
+          <w:lang w:val="en-US"/>
+        </w:rPr>
+      </w:pPr>
+      <w:r>
+        <w:rPr>
+          <w:lang w:val="en-US"/>
+        </w:rPr>
+      </w:r>
+    </w:p>
+    <w:p>
+      <w:pPr>
+        <w:pStyle w:val="Normal"/>
+        <w:rPr>
+          <w:lang w:val="en-US"/>
+        </w:rPr>
+      </w:pPr>
+      <w:r>
+        <w:rPr>
+          <w:lang w:val="en-US"/>
+        </w:rPr>
+      </w:r>
+    </w:p>
+    <w:p>
+      <w:pPr>
+        <w:pStyle w:val="Normal"/>
+        <w:spacing w:before="0" w:after="160"/>
+        <w:rPr>
+          <w:lang w:val="en-US"/>
+        </w:rPr>
+      </w:pPr>
+      <w:r>
+        <w:rPr/>
+      </w:r>
     </w:p>
     <w:sectPr>
+      <w:type w:val="nextPage"/>
       <w:pgSz w:w="11906" w:h="16838"/>
-      <w:pgMar w:top="1440" w:right="1440" w:bottom="1440" w:left="1440" w:header="708" w:footer="708" w:gutter="0"/>
-      <w:cols w:space="708"/>
-      <w:docGrid w:linePitch="360"/>
+      <w:pgMar w:left="1440" w:right="1440" w:gutter="0" w:header="0" w:top="1440" w:footer="0" w:bottom="1440"/>
+      <w:pgNumType w:fmt="decimal"/>
+      <w:formProt w:val="false"/>
+      <w:textDirection w:val="lrTb"/>
+      <w:docGrid w:type="default" w:linePitch="360" w:charSpace="4096"/>
     </w:sectPr>
   </w:body>
 </w:document>
 </file>
 
 <file path=word/numbering.xml><?xml version="1.0" encoding="utf-8"?>
-<w:numbering xmlns:wpc="http://schemas.microsoft.com/office/word/2010/wordprocessingCanvas" xmlns:cx="http://schemas.microsoft.com/office/drawing/2014/chartex" xmlns:cx1="http://schemas.microsoft.com/office/drawing/2015/9/8/chartex" xmlns:cx2="http://schemas.microsoft.com/office/drawing/2015/10/21/chartex" xmlns:cx3="http://schemas.microsoft.com/office/drawing/2016/5/9/chartex" xmlns:cx4="http://schemas.microsoft.com/office/drawing/2016/5/10/chartex" xmlns:cx5="http://schemas.microsoft.com/office/drawing/2016/5/11/chartex" xmlns:cx6="http://schemas.microsoft.com/office/drawing/2016/5/12/chartex" xmlns:cx7="http://schemas.microsoft.com/office/drawing/2016/5/13/chartex" xmlns:cx8="http://schemas.microsoft.com/office/drawing/2016/5/14/chartex" xmlns:mc="http://schemas.openxmlformats.org/markup-compatibility/2006" xmlns:aink="http://schemas.microsoft.com/office/drawing/2016/ink" xmlns:am3d="http://schemas.microsoft.com/office/drawing/2017/model3d" xmlns:o="urn:schemas-microsoft-com:office:office" xmlns:oel="http://schemas.microsoft.com/office/2019/extlst" xmlns:r="http://schemas.openxmlformats.org/officeDocument/2006/relationships" xmlns:m="http://schemas.openxmlformats.org/officeDocument/2006/math" xmlns:v="urn:schemas-microsoft-com:vml" xmlns:wp14="http://schemas.microsoft.com/office/word/2010/wordprocessingDrawing" xmlns:wp="http://schemas.openxmlformats.org/drawingml/2006/wordprocessingDrawing" xmlns:w10="urn:schemas-microsoft-com:office:word" xmlns:w="http://schemas.openxmlformats.org/wordprocessingml/2006/main" xmlns:w14="http://schemas.microsoft.com/office/word/2010/wordml" xmlns:w15="http://schemas.microsoft.com/office/word/2012/wordml" xmlns:w16cex="http://schemas.microsoft.com/office/word/2018/wordml/cex" xmlns:w16cid="http://schemas.microsoft.com/office/word/2016/wordml/cid" xmlns:w16="http://schemas.microsoft.com/office/word/2018/wordml" xmlns:w16sdtdh="http://schemas.microsoft.com/office/word/2020/wordml/sdtdatahash" xmlns:w16se="http://schemas.microsoft.com/office/word/2015/wordml/symex" xmlns:wpg="http://schemas.microsoft.com/office/word/2010/wordprocessingGroup" xmlns:wpi="http://schemas.microsoft.com/office/word/2010/wordprocessingInk" xmlns:wne="http://schemas.microsoft.com/office/word/2006/wordml" xmlns:wps="http://schemas.microsoft.com/office/word/2010/wordprocessingShape" mc:Ignorable="w14 w15 w16se w16cid w16 w16cex w16sdtdh wp14">
-  <w:abstractNum w:abstractNumId="0" w15:restartNumberingAfterBreak="0">
-    <w:nsid w:val="10AE17D3"/>
-    <w:multiLevelType w:val="hybridMultilevel"/>
-    <w:tmpl w:val="D368BF90"/>
-    <w:lvl w:ilvl="0" w:tplc="FFFFFFFF">
+<w:numbering xmlns:w="http://schemas.openxmlformats.org/wordprocessingml/2006/main" xmlns:o="urn:schemas-microsoft-com:office:office" xmlns:r="http://schemas.openxmlformats.org/officeDocument/2006/relationships" xmlns:v="urn:schemas-microsoft-com:vml" xmlns:mc="http://schemas.openxmlformats.org/markup-compatibility/2006" xmlns:w14="http://schemas.microsoft.com/office/word/2010/wordml" mc:Ignorable="w14">
+  <w:abstractNum w:abstractNumId="1">
+    <w:lvl w:ilvl="0">
+      <w:start w:val="1"/>
+      <w:pStyle w:val="Heading1"/>
+      <w:numFmt w:val="decimal"/>
+      <w:lvlText w:val="%1"/>
+      <w:lvlJc w:val="left"/>
+      <w:pPr>
+        <w:tabs>
+          <w:tab w:val="num" w:pos="0"/>
+        </w:tabs>
+        <w:ind w:left="432" w:hanging="432"/>
+      </w:pPr>
+      <w:rPr/>
+    </w:lvl>
+    <w:lvl w:ilvl="1">
+      <w:start w:val="1"/>
+      <w:pStyle w:val="Heading2"/>
+      <w:numFmt w:val="decimal"/>
+      <w:lvlText w:val="%1.%2"/>
+      <w:lvlJc w:val="left"/>
+      <w:pPr>
+        <w:tabs>
+          <w:tab w:val="num" w:pos="0"/>
+        </w:tabs>
+        <w:ind w:left="576" w:hanging="576"/>
+      </w:pPr>
+      <w:rPr/>
+    </w:lvl>
+    <w:lvl w:ilvl="2">
+      <w:start w:val="1"/>
+      <w:pStyle w:val="Heading3"/>
+      <w:numFmt w:val="decimal"/>
+      <w:lvlText w:val="%1.%2.%3"/>
+      <w:lvlJc w:val="left"/>
+      <w:pPr>
+        <w:tabs>
+          <w:tab w:val="num" w:pos="0"/>
+        </w:tabs>
+        <w:ind w:left="720" w:hanging="720"/>
+      </w:pPr>
+      <w:rPr/>
+    </w:lvl>
+    <w:lvl w:ilvl="3">
+      <w:start w:val="1"/>
+      <w:pStyle w:val="Heading4"/>
+      <w:numFmt w:val="decimal"/>
+      <w:lvlText w:val="%1.%2.%3.%4"/>
+      <w:lvlJc w:val="left"/>
+      <w:pPr>
+        <w:tabs>
+          <w:tab w:val="num" w:pos="0"/>
+        </w:tabs>
+        <w:ind w:left="864" w:hanging="864"/>
+      </w:pPr>
+      <w:rPr/>
+    </w:lvl>
+    <w:lvl w:ilvl="4">
+      <w:start w:val="1"/>
+      <w:pStyle w:val="Heading5"/>
+      <w:numFmt w:val="decimal"/>
+      <w:lvlText w:val="%1.%2.%3.%4.%5"/>
+      <w:lvlJc w:val="left"/>
+      <w:pPr>
+        <w:tabs>
+          <w:tab w:val="num" w:pos="0"/>
+        </w:tabs>
+        <w:ind w:left="1008" w:hanging="1008"/>
+      </w:pPr>
+      <w:rPr/>
+    </w:lvl>
+    <w:lvl w:ilvl="5">
+      <w:start w:val="1"/>
+      <w:pStyle w:val="Heading6"/>
+      <w:numFmt w:val="decimal"/>
+      <w:lvlText w:val="%1.%2.%3.%4.%5.%6"/>
+      <w:lvlJc w:val="left"/>
+      <w:pPr>
+        <w:tabs>
+          <w:tab w:val="num" w:pos="0"/>
+        </w:tabs>
+        <w:ind w:left="1152" w:hanging="1152"/>
+      </w:pPr>
+      <w:rPr/>
+    </w:lvl>
+    <w:lvl w:ilvl="6">
+      <w:start w:val="1"/>
+      <w:pStyle w:val="Heading7"/>
+      <w:numFmt w:val="decimal"/>
+      <w:lvlText w:val="%1.%2.%3.%4.%5.%6.%7"/>
+      <w:lvlJc w:val="left"/>
+      <w:pPr>
+        <w:tabs>
+          <w:tab w:val="num" w:pos="0"/>
+        </w:tabs>
+        <w:ind w:left="1296" w:hanging="1296"/>
+      </w:pPr>
+      <w:rPr/>
+    </w:lvl>
+    <w:lvl w:ilvl="7">
+      <w:start w:val="1"/>
+      <w:pStyle w:val="Heading8"/>
+      <w:numFmt w:val="decimal"/>
+      <w:lvlText w:val="%1.%2.%3.%4.%5.%6.%7.%8"/>
+      <w:lvlJc w:val="left"/>
+      <w:pPr>
+        <w:tabs>
+          <w:tab w:val="num" w:pos="0"/>
+        </w:tabs>
+        <w:ind w:left="1440" w:hanging="1440"/>
+      </w:pPr>
+      <w:rPr/>
+    </w:lvl>
+    <w:lvl w:ilvl="8">
+      <w:start w:val="1"/>
+      <w:pStyle w:val="Heading9"/>
+      <w:numFmt w:val="decimal"/>
+      <w:lvlText w:val="%1.%2.%3.%4.%5.%6.%7.%8.%9"/>
+      <w:lvlJc w:val="left"/>
+      <w:pPr>
+        <w:tabs>
+          <w:tab w:val="num" w:pos="0"/>
+        </w:tabs>
+        <w:ind w:left="1584" w:hanging="1584"/>
+      </w:pPr>
+      <w:rPr/>
+    </w:lvl>
+  </w:abstractNum>
+  <w:abstractNum w:abstractNumId="2">
+    <w:lvl w:ilvl="0">
       <w:start w:val="1"/>
       <w:numFmt w:val="decimal"/>
       <w:lvlText w:val="%1."/>
       <w:lvlJc w:val="left"/>
       <w:pPr>
+        <w:tabs>
+          <w:tab w:val="num" w:pos="0"/>
+        </w:tabs>
         <w:ind w:left="720" w:hanging="360"/>
       </w:pPr>
-      <w:rPr>
-        <w:rFonts w:hint="default"/>
-      </w:rPr>
-    </w:lvl>
-    <w:lvl w:ilvl="1" w:tplc="FFFFFFFF" w:tentative="1">
+      <w:rPr/>
+    </w:lvl>
+    <w:lvl w:ilvl="1">
       <w:start w:val="1"/>
       <w:numFmt w:val="lowerLetter"/>
       <w:lvlText w:val="%2."/>
       <w:lvlJc w:val="left"/>
       <w:pPr>
+        <w:tabs>
+          <w:tab w:val="num" w:pos="0"/>
+        </w:tabs>
         <w:ind w:left="1440" w:hanging="360"/>
       </w:pPr>
-    </w:lvl>
-    <w:lvl w:ilvl="2" w:tplc="FFFFFFFF" w:tentative="1">
+      <w:rPr/>
+    </w:lvl>
+    <w:lvl w:ilvl="2">
       <w:start w:val="1"/>
       <w:numFmt w:val="lowerRoman"/>
       <w:lvlText w:val="%3."/>
       <w:lvlJc w:val="right"/>
       <w:pPr>
+        <w:tabs>
+          <w:tab w:val="num" w:pos="0"/>
+        </w:tabs>
         <w:ind w:left="2160" w:hanging="180"/>
       </w:pPr>
-    </w:lvl>
-    <w:lvl w:ilvl="3" w:tplc="FFFFFFFF" w:tentative="1">
+      <w:rPr/>
+    </w:lvl>
+    <w:lvl w:ilvl="3">
       <w:start w:val="1"/>
       <w:numFmt w:val="decimal"/>
       <w:lvlText w:val="%4."/>
       <w:lvlJc w:val="left"/>
       <w:pPr>
+        <w:tabs>
+          <w:tab w:val="num" w:pos="0"/>
+        </w:tabs>
         <w:ind w:left="2880" w:hanging="360"/>
       </w:pPr>
-    </w:lvl>
-    <w:lvl w:ilvl="4" w:tplc="FFFFFFFF" w:tentative="1">
+      <w:rPr/>
+    </w:lvl>
+    <w:lvl w:ilvl="4">
       <w:start w:val="1"/>
       <w:numFmt w:val="lowerLetter"/>
       <w:lvlText w:val="%5."/>
       <w:lvlJc w:val="left"/>
       <w:pPr>
+        <w:tabs>
+          <w:tab w:val="num" w:pos="0"/>
+        </w:tabs>
         <w:ind w:left="3600" w:hanging="360"/>
       </w:pPr>
-    </w:lvl>
-    <w:lvl w:ilvl="5" w:tplc="FFFFFFFF" w:tentative="1">
+      <w:rPr/>
+    </w:lvl>
+    <w:lvl w:ilvl="5">
       <w:start w:val="1"/>
       <w:numFmt w:val="lowerRoman"/>
       <w:lvlText w:val="%6."/>
       <w:lvlJc w:val="right"/>
       <w:pPr>
+        <w:tabs>
+          <w:tab w:val="num" w:pos="0"/>
+        </w:tabs>
         <w:ind w:left="4320" w:hanging="180"/>
       </w:pPr>
-    </w:lvl>
-    <w:lvl w:ilvl="6" w:tplc="FFFFFFFF" w:tentative="1">
+      <w:rPr/>
+    </w:lvl>
+    <w:lvl w:ilvl="6">
       <w:start w:val="1"/>
       <w:numFmt w:val="decimal"/>
       <w:lvlText w:val="%7."/>
       <w:lvlJc w:val="left"/>
       <w:pPr>
+        <w:tabs>
+          <w:tab w:val="num" w:pos="0"/>
+        </w:tabs>
         <w:ind w:left="5040" w:hanging="360"/>
       </w:pPr>
-    </w:lvl>
-    <w:lvl w:ilvl="7" w:tplc="FFFFFFFF" w:tentative="1">
+      <w:rPr/>
+    </w:lvl>
+    <w:lvl w:ilvl="7">
       <w:start w:val="1"/>
       <w:numFmt w:val="lowerLetter"/>
       <w:lvlText w:val="%8."/>
       <w:lvlJc w:val="left"/>
       <w:pPr>
+        <w:tabs>
+          <w:tab w:val="num" w:pos="0"/>
+        </w:tabs>
         <w:ind w:left="5760" w:hanging="360"/>
       </w:pPr>
-    </w:lvl>
-    <w:lvl w:ilvl="8" w:tplc="FFFFFFFF" w:tentative="1">
+      <w:rPr/>
+    </w:lvl>
+    <w:lvl w:ilvl="8">
       <w:start w:val="1"/>
       <w:numFmt w:val="lowerRoman"/>
       <w:lvlText w:val="%9."/>
       <w:lvlJc w:val="right"/>
       <w:pPr>
+        <w:tabs>
+          <w:tab w:val="num" w:pos="0"/>
+        </w:tabs>
         <w:ind w:left="6480" w:hanging="180"/>
       </w:pPr>
+      <w:rPr/>
     </w:lvl>
   </w:abstractNum>
-  <w:abstractNum w:abstractNumId="1" w15:restartNumberingAfterBreak="0">
-    <w:nsid w:val="23CD2876"/>
-    <w:multiLevelType w:val="hybridMultilevel"/>
-    <w:tmpl w:val="8A323606"/>
-    <w:lvl w:ilvl="0" w:tplc="FFFFFFFF">
+  <w:abstractNum w:abstractNumId="3">
+    <w:lvl w:ilvl="0">
       <w:start w:val="1"/>
       <w:numFmt w:val="decimal"/>
       <w:lvlText w:val="%1."/>
       <w:lvlJc w:val="left"/>
       <w:pPr>
+        <w:tabs>
+          <w:tab w:val="num" w:pos="0"/>
+        </w:tabs>
         <w:ind w:left="720" w:hanging="360"/>
       </w:pPr>
-      <w:rPr>
-        <w:rFonts w:hint="default"/>
-      </w:rPr>
-    </w:lvl>
-    <w:lvl w:ilvl="1" w:tplc="FFFFFFFF" w:tentative="1">
+      <w:rPr/>
+    </w:lvl>
+    <w:lvl w:ilvl="1">
       <w:start w:val="1"/>
       <w:numFmt w:val="lowerLetter"/>
       <w:lvlText w:val="%2."/>
       <w:lvlJc w:val="left"/>
       <w:pPr>
+        <w:tabs>
+          <w:tab w:val="num" w:pos="0"/>
+        </w:tabs>
         <w:ind w:left="1440" w:hanging="360"/>
       </w:pPr>
-    </w:lvl>
-    <w:lvl w:ilvl="2" w:tplc="FFFFFFFF" w:tentative="1">
+      <w:rPr/>
+    </w:lvl>
+    <w:lvl w:ilvl="2">
       <w:start w:val="1"/>
       <w:numFmt w:val="lowerRoman"/>
       <w:lvlText w:val="%3."/>
       <w:lvlJc w:val="right"/>
       <w:pPr>
+        <w:tabs>
+          <w:tab w:val="num" w:pos="0"/>
+        </w:tabs>
         <w:ind w:left="2160" w:hanging="180"/>
       </w:pPr>
-    </w:lvl>
-    <w:lvl w:ilvl="3" w:tplc="FFFFFFFF" w:tentative="1">
+      <w:rPr/>
+    </w:lvl>
+    <w:lvl w:ilvl="3">
       <w:start w:val="1"/>
       <w:numFmt w:val="decimal"/>
       <w:lvlText w:val="%4."/>
       <w:lvlJc w:val="left"/>
       <w:pPr>
+        <w:tabs>
+          <w:tab w:val="num" w:pos="0"/>
+        </w:tabs>
         <w:ind w:left="2880" w:hanging="360"/>
       </w:pPr>
-    </w:lvl>
-    <w:lvl w:ilvl="4" w:tplc="FFFFFFFF" w:tentative="1">
+      <w:rPr/>
+    </w:lvl>
+    <w:lvl w:ilvl="4">
       <w:start w:val="1"/>
       <w:numFmt w:val="lowerLetter"/>
       <w:lvlText w:val="%5."/>
       <w:lvlJc w:val="left"/>
       <w:pPr>
+        <w:tabs>
+          <w:tab w:val="num" w:pos="0"/>
+        </w:tabs>
         <w:ind w:left="3600" w:hanging="360"/>
       </w:pPr>
-    </w:lvl>
-    <w:lvl w:ilvl="5" w:tplc="FFFFFFFF" w:tentative="1">
+      <w:rPr/>
+    </w:lvl>
+    <w:lvl w:ilvl="5">
       <w:start w:val="1"/>
       <w:numFmt w:val="lowerRoman"/>
       <w:lvlText w:val="%6."/>
       <w:lvlJc w:val="right"/>
       <w:pPr>
+        <w:tabs>
+          <w:tab w:val="num" w:pos="0"/>
+        </w:tabs>
         <w:ind w:left="4320" w:hanging="180"/>
       </w:pPr>
-    </w:lvl>
-    <w:lvl w:ilvl="6" w:tplc="FFFFFFFF" w:tentative="1">
+      <w:rPr/>
+    </w:lvl>
+    <w:lvl w:ilvl="6">
       <w:start w:val="1"/>
       <w:numFmt w:val="decimal"/>
       <w:lvlText w:val="%7."/>
       <w:lvlJc w:val="left"/>
       <w:pPr>
+        <w:tabs>
+          <w:tab w:val="num" w:pos="0"/>
+        </w:tabs>
         <w:ind w:left="5040" w:hanging="360"/>
       </w:pPr>
-    </w:lvl>
-    <w:lvl w:ilvl="7" w:tplc="FFFFFFFF" w:tentative="1">
+      <w:rPr/>
+    </w:lvl>
+    <w:lvl w:ilvl="7">
       <w:start w:val="1"/>
       <w:numFmt w:val="lowerLetter"/>
       <w:lvlText w:val="%8."/>
       <w:lvlJc w:val="left"/>
       <w:pPr>
+        <w:tabs>
+          <w:tab w:val="num" w:pos="0"/>
+        </w:tabs>
         <w:ind w:left="5760" w:hanging="360"/>
       </w:pPr>
-    </w:lvl>
-    <w:lvl w:ilvl="8" w:tplc="FFFFFFFF" w:tentative="1">
+      <w:rPr/>
+    </w:lvl>
+    <w:lvl w:ilvl="8">
       <w:start w:val="1"/>
       <w:numFmt w:val="lowerRoman"/>
       <w:lvlText w:val="%9."/>
       <w:lvlJc w:val="right"/>
       <w:pPr>
+        <w:tabs>
+          <w:tab w:val="num" w:pos="0"/>
+        </w:tabs>
         <w:ind w:left="6480" w:hanging="180"/>
       </w:pPr>
+      <w:rPr/>
     </w:lvl>
   </w:abstractNum>
-  <w:abstractNum w:abstractNumId="2" w15:restartNumberingAfterBreak="0">
-    <w:nsid w:val="250B621D"/>
-    <w:multiLevelType w:val="hybridMultilevel"/>
-    <w:tmpl w:val="D368BF90"/>
-    <w:lvl w:ilvl="0" w:tplc="FFFFFFFF">
+  <w:abstractNum w:abstractNumId="4">
+    <w:lvl w:ilvl="0">
       <w:start w:val="1"/>
       <w:numFmt w:val="decimal"/>
       <w:lvlText w:val="%1."/>
       <w:lvlJc w:val="left"/>
       <w:pPr>
+        <w:tabs>
+          <w:tab w:val="num" w:pos="0"/>
+        </w:tabs>
         <w:ind w:left="720" w:hanging="360"/>
       </w:pPr>
-      <w:rPr>
-        <w:rFonts w:hint="default"/>
-      </w:rPr>
-    </w:lvl>
-    <w:lvl w:ilvl="1" w:tplc="FFFFFFFF" w:tentative="1">
+      <w:rPr/>
+    </w:lvl>
+    <w:lvl w:ilvl="1">
       <w:start w:val="1"/>
       <w:numFmt w:val="lowerLetter"/>
       <w:lvlText w:val="%2."/>
       <w:lvlJc w:val="left"/>
       <w:pPr>
+        <w:tabs>
+          <w:tab w:val="num" w:pos="0"/>
+        </w:tabs>
         <w:ind w:left="1440" w:hanging="360"/>
       </w:pPr>
-    </w:lvl>
-    <w:lvl w:ilvl="2" w:tplc="FFFFFFFF" w:tentative="1">
+      <w:rPr/>
+    </w:lvl>
+    <w:lvl w:ilvl="2">
       <w:start w:val="1"/>
       <w:numFmt w:val="lowerRoman"/>
       <w:lvlText w:val="%3."/>
       <w:lvlJc w:val="right"/>
       <w:pPr>
+        <w:tabs>
+          <w:tab w:val="num" w:pos="0"/>
+        </w:tabs>
         <w:ind w:left="2160" w:hanging="180"/>
       </w:pPr>
-    </w:lvl>
-    <w:lvl w:ilvl="3" w:tplc="FFFFFFFF" w:tentative="1">
+      <w:rPr/>
+    </w:lvl>
+    <w:lvl w:ilvl="3">
       <w:start w:val="1"/>
       <w:numFmt w:val="decimal"/>
       <w:lvlText w:val="%4."/>
       <w:lvlJc w:val="left"/>
       <w:pPr>
+        <w:tabs>
+          <w:tab w:val="num" w:pos="0"/>
+        </w:tabs>
         <w:ind w:left="2880" w:hanging="360"/>
       </w:pPr>
-    </w:lvl>
-    <w:lvl w:ilvl="4" w:tplc="FFFFFFFF" w:tentative="1">
+      <w:rPr/>
+    </w:lvl>
+    <w:lvl w:ilvl="4">
       <w:start w:val="1"/>
       <w:numFmt w:val="lowerLetter"/>
       <w:lvlText w:val="%5."/>
       <w:lvlJc w:val="left"/>
       <w:pPr>
+        <w:tabs>
+          <w:tab w:val="num" w:pos="0"/>
+        </w:tabs>
         <w:ind w:left="3600" w:hanging="360"/>
       </w:pPr>
-    </w:lvl>
-    <w:lvl w:ilvl="5" w:tplc="FFFFFFFF" w:tentative="1">
+      <w:rPr/>
+    </w:lvl>
+    <w:lvl w:ilvl="5">
       <w:start w:val="1"/>
       <w:numFmt w:val="lowerRoman"/>
       <w:lvlText w:val="%6."/>
       <w:lvlJc w:val="right"/>
       <w:pPr>
+        <w:tabs>
+          <w:tab w:val="num" w:pos="0"/>
+        </w:tabs>
         <w:ind w:left="4320" w:hanging="180"/>
       </w:pPr>
-    </w:lvl>
-    <w:lvl w:ilvl="6" w:tplc="FFFFFFFF" w:tentative="1">
+      <w:rPr/>
+    </w:lvl>
+    <w:lvl w:ilvl="6">
       <w:start w:val="1"/>
       <w:numFmt w:val="decimal"/>
       <w:lvlText w:val="%7."/>
       <w:lvlJc w:val="left"/>
       <w:pPr>
+        <w:tabs>
+          <w:tab w:val="num" w:pos="0"/>
+        </w:tabs>
         <w:ind w:left="5040" w:hanging="360"/>
       </w:pPr>
-    </w:lvl>
-    <w:lvl w:ilvl="7" w:tplc="FFFFFFFF" w:tentative="1">
+      <w:rPr/>
+    </w:lvl>
+    <w:lvl w:ilvl="7">
       <w:start w:val="1"/>
       <w:numFmt w:val="lowerLetter"/>
       <w:lvlText w:val="%8."/>
       <w:lvlJc w:val="left"/>
       <w:pPr>
+        <w:tabs>
+          <w:tab w:val="num" w:pos="0"/>
+        </w:tabs>
         <w:ind w:left="5760" w:hanging="360"/>
       </w:pPr>
-    </w:lvl>
-    <w:lvl w:ilvl="8" w:tplc="FFFFFFFF" w:tentative="1">
+      <w:rPr/>
+    </w:lvl>
+    <w:lvl w:ilvl="8">
       <w:start w:val="1"/>
       <w:numFmt w:val="lowerRoman"/>
       <w:lvlText w:val="%9."/>
       <w:lvlJc w:val="right"/>
       <w:pPr>
+        <w:tabs>
+          <w:tab w:val="num" w:pos="0"/>
+        </w:tabs>
         <w:ind w:left="6480" w:hanging="180"/>
       </w:pPr>
+      <w:rPr/>
     </w:lvl>
   </w:abstractNum>
-  <w:abstractNum w:abstractNumId="3" w15:restartNumberingAfterBreak="0">
-    <w:nsid w:val="29E274D6"/>
-    <w:multiLevelType w:val="hybridMultilevel"/>
-    <w:tmpl w:val="2E086FF8"/>
-    <w:lvl w:ilvl="0" w:tplc="0809000F">
+  <w:abstractNum w:abstractNumId="5">
+    <w:lvl w:ilvl="0">
       <w:start w:val="1"/>
       <w:numFmt w:val="decimal"/>
       <w:lvlText w:val="%1."/>
       <w:lvlJc w:val="left"/>
       <w:pPr>
+        <w:tabs>
+          <w:tab w:val="num" w:pos="0"/>
+        </w:tabs>
         <w:ind w:left="720" w:hanging="360"/>
       </w:pPr>
-      <w:rPr>
-        <w:rFonts w:hint="default"/>
-      </w:rPr>
-    </w:lvl>
-    <w:lvl w:ilvl="1" w:tplc="08090019" w:tentative="1">
+      <w:rPr/>
+    </w:lvl>
+    <w:lvl w:ilvl="1">
       <w:start w:val="1"/>
       <w:numFmt w:val="lowerLetter"/>
       <w:lvlText w:val="%2."/>
       <w:lvlJc w:val="left"/>
       <w:pPr>
+        <w:tabs>
+          <w:tab w:val="num" w:pos="0"/>
+        </w:tabs>
         <w:ind w:left="1440" w:hanging="360"/>
       </w:pPr>
-    </w:lvl>
-    <w:lvl w:ilvl="2" w:tplc="0809001B" w:tentative="1">
+      <w:rPr/>
+    </w:lvl>
+    <w:lvl w:ilvl="2">
       <w:start w:val="1"/>
       <w:numFmt w:val="lowerRoman"/>
       <w:lvlText w:val="%3."/>
       <w:lvlJc w:val="right"/>
       <w:pPr>
+        <w:tabs>
+          <w:tab w:val="num" w:pos="0"/>
+        </w:tabs>
         <w:ind w:left="2160" w:hanging="180"/>
       </w:pPr>
-    </w:lvl>
-    <w:lvl w:ilvl="3" w:tplc="0809000F" w:tentative="1">
+      <w:rPr/>
+    </w:lvl>
+    <w:lvl w:ilvl="3">
       <w:start w:val="1"/>
       <w:numFmt w:val="decimal"/>
       <w:lvlText w:val="%4."/>
       <w:lvlJc w:val="left"/>
       <w:pPr>
+        <w:tabs>
+          <w:tab w:val="num" w:pos="0"/>
+        </w:tabs>
         <w:ind w:left="2880" w:hanging="360"/>
       </w:pPr>
-    </w:lvl>
-    <w:lvl w:ilvl="4" w:tplc="08090019" w:tentative="1">
+      <w:rPr/>
+    </w:lvl>
+    <w:lvl w:ilvl="4">
       <w:start w:val="1"/>
       <w:numFmt w:val="lowerLetter"/>
       <w:lvlText w:val="%5."/>
       <w:lvlJc w:val="left"/>
       <w:pPr>
+        <w:tabs>
+          <w:tab w:val="num" w:pos="0"/>
+        </w:tabs>
         <w:ind w:left="3600" w:hanging="360"/>
       </w:pPr>
-    </w:lvl>
-    <w:lvl w:ilvl="5" w:tplc="0809001B" w:tentative="1">
+      <w:rPr/>
+    </w:lvl>
+    <w:lvl w:ilvl="5">
       <w:start w:val="1"/>
       <w:numFmt w:val="lowerRoman"/>
       <w:lvlText w:val="%6."/>
       <w:lvlJc w:val="right"/>
       <w:pPr>
+        <w:tabs>
+          <w:tab w:val="num" w:pos="0"/>
+        </w:tabs>
         <w:ind w:left="4320" w:hanging="180"/>
       </w:pPr>
-    </w:lvl>
-    <w:lvl w:ilvl="6" w:tplc="0809000F" w:tentative="1">
+      <w:rPr/>
+    </w:lvl>
+    <w:lvl w:ilvl="6">
       <w:start w:val="1"/>
       <w:numFmt w:val="decimal"/>
       <w:lvlText w:val="%7."/>
       <w:lvlJc w:val="left"/>
       <w:pPr>
+        <w:tabs>
+          <w:tab w:val="num" w:pos="0"/>
+        </w:tabs>
         <w:ind w:left="5040" w:hanging="360"/>
       </w:pPr>
-    </w:lvl>
-    <w:lvl w:ilvl="7" w:tplc="08090019" w:tentative="1">
+      <w:rPr/>
+    </w:lvl>
+    <w:lvl w:ilvl="7">
       <w:start w:val="1"/>
       <w:numFmt w:val="lowerLetter"/>
       <w:lvlText w:val="%8."/>
       <w:lvlJc w:val="left"/>
       <w:pPr>
+        <w:tabs>
+          <w:tab w:val="num" w:pos="0"/>
+        </w:tabs>
         <w:ind w:left="5760" w:hanging="360"/>
       </w:pPr>
-    </w:lvl>
-    <w:lvl w:ilvl="8" w:tplc="0809001B" w:tentative="1">
+      <w:rPr/>
+    </w:lvl>
+    <w:lvl w:ilvl="8">
       <w:start w:val="1"/>
       <w:numFmt w:val="lowerRoman"/>
       <w:lvlText w:val="%9."/>
       <w:lvlJc w:val="right"/>
       <w:pPr>
+        <w:tabs>
+          <w:tab w:val="num" w:pos="0"/>
+        </w:tabs>
         <w:ind w:left="6480" w:hanging="180"/>
       </w:pPr>
+      <w:rPr/>
     </w:lvl>
   </w:abstractNum>
-  <w:abstractNum w:abstractNumId="4" w15:restartNumberingAfterBreak="0">
-    <w:nsid w:val="3DA64EB0"/>
-    <w:multiLevelType w:val="hybridMultilevel"/>
-    <w:tmpl w:val="5C768A7A"/>
-    <w:lvl w:ilvl="0" w:tplc="0809000F">
+  <w:abstractNum w:abstractNumId="6">
+    <w:lvl w:ilvl="0">
       <w:start w:val="1"/>
       <w:numFmt w:val="decimal"/>
       <w:lvlText w:val="%1."/>
       <w:lvlJc w:val="left"/>
       <w:pPr>
+        <w:tabs>
+          <w:tab w:val="num" w:pos="0"/>
+        </w:tabs>
         <w:ind w:left="720" w:hanging="360"/>
       </w:pPr>
-      <w:rPr>
-        <w:rFonts w:hint="default"/>
-      </w:rPr>
-    </w:lvl>
-    <w:lvl w:ilvl="1" w:tplc="08090019" w:tentative="1">
+      <w:rPr/>
+    </w:lvl>
+    <w:lvl w:ilvl="1">
       <w:start w:val="1"/>
       <w:numFmt w:val="lowerLetter"/>
       <w:lvlText w:val="%2."/>
       <w:lvlJc w:val="left"/>
       <w:pPr>
+        <w:tabs>
+          <w:tab w:val="num" w:pos="0"/>
+        </w:tabs>
         <w:ind w:left="1440" w:hanging="360"/>
       </w:pPr>
-    </w:lvl>
-    <w:lvl w:ilvl="2" w:tplc="0809001B" w:tentative="1">
+      <w:rPr/>
+    </w:lvl>
+    <w:lvl w:ilvl="2">
       <w:start w:val="1"/>
       <w:numFmt w:val="lowerRoman"/>
       <w:lvlText w:val="%3."/>
       <w:lvlJc w:val="right"/>
       <w:pPr>
+        <w:tabs>
+          <w:tab w:val="num" w:pos="0"/>
+        </w:tabs>
         <w:ind w:left="2160" w:hanging="180"/>
       </w:pPr>
-    </w:lvl>
-    <w:lvl w:ilvl="3" w:tplc="0809000F" w:tentative="1">
+      <w:rPr/>
+    </w:lvl>
+    <w:lvl w:ilvl="3">
       <w:start w:val="1"/>
       <w:numFmt w:val="decimal"/>
       <w:lvlText w:val="%4."/>
       <w:lvlJc w:val="left"/>
       <w:pPr>
+        <w:tabs>
+          <w:tab w:val="num" w:pos="0"/>
+        </w:tabs>
         <w:ind w:left="2880" w:hanging="360"/>
       </w:pPr>
-    </w:lvl>
-    <w:lvl w:ilvl="4" w:tplc="08090019" w:tentative="1">
+      <w:rPr/>
+    </w:lvl>
+    <w:lvl w:ilvl="4">
       <w:start w:val="1"/>
       <w:numFmt w:val="lowerLetter"/>
       <w:lvlText w:val="%5."/>
       <w:lvlJc w:val="left"/>
       <w:pPr>
+        <w:tabs>
+          <w:tab w:val="num" w:pos="0"/>
+        </w:tabs>
         <w:ind w:left="3600" w:hanging="360"/>
       </w:pPr>
-    </w:lvl>
-    <w:lvl w:ilvl="5" w:tplc="0809001B" w:tentative="1">
+      <w:rPr/>
+    </w:lvl>
+    <w:lvl w:ilvl="5">
       <w:start w:val="1"/>
       <w:numFmt w:val="lowerRoman"/>
       <w:lvlText w:val="%6."/>
       <w:lvlJc w:val="right"/>
       <w:pPr>
+        <w:tabs>
+          <w:tab w:val="num" w:pos="0"/>
+        </w:tabs>
         <w:ind w:left="4320" w:hanging="180"/>
       </w:pPr>
-    </w:lvl>
-    <w:lvl w:ilvl="6" w:tplc="0809000F" w:tentative="1">
+      <w:rPr/>
+    </w:lvl>
+    <w:lvl w:ilvl="6">
       <w:start w:val="1"/>
       <w:numFmt w:val="decimal"/>
       <w:lvlText w:val="%7."/>
       <w:lvlJc w:val="left"/>
       <w:pPr>
+        <w:tabs>
+          <w:tab w:val="num" w:pos="0"/>
+        </w:tabs>
         <w:ind w:left="5040" w:hanging="360"/>
       </w:pPr>
-    </w:lvl>
-    <w:lvl w:ilvl="7" w:tplc="08090019" w:tentative="1">
+      <w:rPr/>
+    </w:lvl>
+    <w:lvl w:ilvl="7">
       <w:start w:val="1"/>
       <w:numFmt w:val="lowerLetter"/>
       <w:lvlText w:val="%8."/>
       <w:lvlJc w:val="left"/>
       <w:pPr>
+        <w:tabs>
+          <w:tab w:val="num" w:pos="0"/>
+        </w:tabs>
         <w:ind w:left="5760" w:hanging="360"/>
       </w:pPr>
-    </w:lvl>
-    <w:lvl w:ilvl="8" w:tplc="0809001B" w:tentative="1">
+      <w:rPr/>
+    </w:lvl>
+    <w:lvl w:ilvl="8">
       <w:start w:val="1"/>
       <w:numFmt w:val="lowerRoman"/>
       <w:lvlText w:val="%9."/>
       <w:lvlJc w:val="right"/>
       <w:pPr>
+        <w:tabs>
+          <w:tab w:val="num" w:pos="0"/>
+        </w:tabs>
         <w:ind w:left="6480" w:hanging="180"/>
       </w:pPr>
+      <w:rPr/>
     </w:lvl>
   </w:abstractNum>
-  <w:abstractNum w:abstractNumId="5" w15:restartNumberingAfterBreak="0">
-    <w:nsid w:val="525C4B50"/>
-    <w:multiLevelType w:val="hybridMultilevel"/>
-    <w:tmpl w:val="8A323606"/>
-    <w:lvl w:ilvl="0" w:tplc="FFFFFFFF">
+  <w:abstractNum w:abstractNumId="7">
+    <w:lvl w:ilvl="0">
       <w:start w:val="1"/>
       <w:numFmt w:val="decimal"/>
       <w:lvlText w:val="%1."/>
       <w:lvlJc w:val="left"/>
       <w:pPr>
+        <w:tabs>
+          <w:tab w:val="num" w:pos="0"/>
+        </w:tabs>
         <w:ind w:left="720" w:hanging="360"/>
       </w:pPr>
-      <w:rPr>
-        <w:rFonts w:hint="default"/>
-      </w:rPr>
-    </w:lvl>
-    <w:lvl w:ilvl="1" w:tplc="FFFFFFFF" w:tentative="1">
+      <w:rPr/>
+    </w:lvl>
+    <w:lvl w:ilvl="1">
       <w:start w:val="1"/>
       <w:numFmt w:val="lowerLetter"/>
       <w:lvlText w:val="%2."/>
       <w:lvlJc w:val="left"/>
       <w:pPr>
+        <w:tabs>
+          <w:tab w:val="num" w:pos="0"/>
+        </w:tabs>
         <w:ind w:left="1440" w:hanging="360"/>
       </w:pPr>
-    </w:lvl>
-    <w:lvl w:ilvl="2" w:tplc="FFFFFFFF" w:tentative="1">
+      <w:rPr/>
+    </w:lvl>
+    <w:lvl w:ilvl="2">
       <w:start w:val="1"/>
       <w:numFmt w:val="lowerRoman"/>
       <w:lvlText w:val="%3."/>
       <w:lvlJc w:val="right"/>
       <w:pPr>
+        <w:tabs>
+          <w:tab w:val="num" w:pos="0"/>
+        </w:tabs>
         <w:ind w:left="2160" w:hanging="180"/>
       </w:pPr>
-    </w:lvl>
-    <w:lvl w:ilvl="3" w:tplc="FFFFFFFF" w:tentative="1">
+      <w:rPr/>
+    </w:lvl>
+    <w:lvl w:ilvl="3">
       <w:start w:val="1"/>
       <w:numFmt w:val="decimal"/>
       <w:lvlText w:val="%4."/>
       <w:lvlJc w:val="left"/>
       <w:pPr>
+        <w:tabs>
+          <w:tab w:val="num" w:pos="0"/>
+        </w:tabs>
         <w:ind w:left="2880" w:hanging="360"/>
       </w:pPr>
-    </w:lvl>
-    <w:lvl w:ilvl="4" w:tplc="FFFFFFFF" w:tentative="1">
+      <w:rPr/>
+    </w:lvl>
+    <w:lvl w:ilvl="4">
       <w:start w:val="1"/>
       <w:numFmt w:val="lowerLetter"/>
       <w:lvlText w:val="%5."/>
       <w:lvlJc w:val="left"/>
       <w:pPr>
+        <w:tabs>
+          <w:tab w:val="num" w:pos="0"/>
+        </w:tabs>
         <w:ind w:left="3600" w:hanging="360"/>
       </w:pPr>
-    </w:lvl>
-    <w:lvl w:ilvl="5" w:tplc="FFFFFFFF" w:tentative="1">
+      <w:rPr/>
+    </w:lvl>
+    <w:lvl w:ilvl="5">
       <w:start w:val="1"/>
       <w:numFmt w:val="lowerRoman"/>
       <w:lvlText w:val="%6."/>
       <w:lvlJc w:val="right"/>
       <w:pPr>
+        <w:tabs>
+          <w:tab w:val="num" w:pos="0"/>
+        </w:tabs>
         <w:ind w:left="4320" w:hanging="180"/>
       </w:pPr>
-    </w:lvl>
-    <w:lvl w:ilvl="6" w:tplc="FFFFFFFF" w:tentative="1">
+      <w:rPr/>
+    </w:lvl>
+    <w:lvl w:ilvl="6">
       <w:start w:val="1"/>
       <w:numFmt w:val="decimal"/>
       <w:lvlText w:val="%7."/>
       <w:lvlJc w:val="left"/>
       <w:pPr>
+        <w:tabs>
+          <w:tab w:val="num" w:pos="0"/>
+        </w:tabs>
         <w:ind w:left="5040" w:hanging="360"/>
       </w:pPr>
-    </w:lvl>
-    <w:lvl w:ilvl="7" w:tplc="FFFFFFFF" w:tentative="1">
+      <w:rPr/>
+    </w:lvl>
+    <w:lvl w:ilvl="7">
       <w:start w:val="1"/>
       <w:numFmt w:val="lowerLetter"/>
       <w:lvlText w:val="%8."/>
       <w:lvlJc w:val="left"/>
       <w:pPr>
+        <w:tabs>
+          <w:tab w:val="num" w:pos="0"/>
+        </w:tabs>
         <w:ind w:left="5760" w:hanging="360"/>
       </w:pPr>
-    </w:lvl>
-    <w:lvl w:ilvl="8" w:tplc="FFFFFFFF" w:tentative="1">
+      <w:rPr/>
+    </w:lvl>
+    <w:lvl w:ilvl="8">
       <w:start w:val="1"/>
       <w:numFmt w:val="lowerRoman"/>
       <w:lvlText w:val="%9."/>
       <w:lvlJc w:val="right"/>
       <w:pPr>
+        <w:tabs>
+          <w:tab w:val="num" w:pos="0"/>
+        </w:tabs>
         <w:ind w:left="6480" w:hanging="180"/>
       </w:pPr>
+      <w:rPr/>
     </w:lvl>
   </w:abstractNum>
-  <w:abstractNum w:abstractNumId="6" w15:restartNumberingAfterBreak="0">
-    <w:nsid w:val="52F95DE1"/>
-    <w:multiLevelType w:val="hybridMultilevel"/>
-    <w:tmpl w:val="37867446"/>
-    <w:lvl w:ilvl="0" w:tplc="0809000F">
+  <w:abstractNum w:abstractNumId="8">
+    <w:lvl w:ilvl="0">
       <w:start w:val="1"/>
       <w:numFmt w:val="decimal"/>
       <w:lvlText w:val="%1."/>
       <w:lvlJc w:val="left"/>
       <w:pPr>
+        <w:tabs>
+          <w:tab w:val="num" w:pos="0"/>
+        </w:tabs>
         <w:ind w:left="720" w:hanging="360"/>
       </w:pPr>
-      <w:rPr>
-        <w:rFonts w:hint="default"/>
-      </w:rPr>
-    </w:lvl>
-    <w:lvl w:ilvl="1" w:tplc="08090019" w:tentative="1">
+      <w:rPr/>
+    </w:lvl>
+    <w:lvl w:ilvl="1">
       <w:start w:val="1"/>
       <w:numFmt w:val="lowerLetter"/>
       <w:lvlText w:val="%2."/>
       <w:lvlJc w:val="left"/>
       <w:pPr>
+        <w:tabs>
+          <w:tab w:val="num" w:pos="0"/>
+        </w:tabs>
         <w:ind w:left="1440" w:hanging="360"/>
       </w:pPr>
-    </w:lvl>
-    <w:lvl w:ilvl="2" w:tplc="0809001B" w:tentative="1">
+      <w:rPr/>
+    </w:lvl>
+    <w:lvl w:ilvl="2">
       <w:start w:val="1"/>
       <w:numFmt w:val="lowerRoman"/>
       <w:lvlText w:val="%3."/>
       <w:lvlJc w:val="right"/>
       <w:pPr>
+        <w:tabs>
+          <w:tab w:val="num" w:pos="0"/>
+        </w:tabs>
         <w:ind w:left="2160" w:hanging="180"/>
       </w:pPr>
-    </w:lvl>
-    <w:lvl w:ilvl="3" w:tplc="0809000F" w:tentative="1">
+      <w:rPr/>
+    </w:lvl>
+    <w:lvl w:ilvl="3">
       <w:start w:val="1"/>
       <w:numFmt w:val="decimal"/>
       <w:lvlText w:val="%4."/>
       <w:lvlJc w:val="left"/>
       <w:pPr>
+        <w:tabs>
+          <w:tab w:val="num" w:pos="0"/>
+        </w:tabs>
         <w:ind w:left="2880" w:hanging="360"/>
       </w:pPr>
-    </w:lvl>
-    <w:lvl w:ilvl="4" w:tplc="08090019" w:tentative="1">
+      <w:rPr/>
+    </w:lvl>
+    <w:lvl w:ilvl="4">
       <w:start w:val="1"/>
       <w:numFmt w:val="lowerLetter"/>
       <w:lvlText w:val="%5."/>
       <w:lvlJc w:val="left"/>
       <w:pPr>
+        <w:tabs>
+          <w:tab w:val="num" w:pos="0"/>
+        </w:tabs>
         <w:ind w:left="3600" w:hanging="360"/>
       </w:pPr>
-    </w:lvl>
-    <w:lvl w:ilvl="5" w:tplc="0809001B" w:tentative="1">
+      <w:rPr/>
+    </w:lvl>
+    <w:lvl w:ilvl="5">
       <w:start w:val="1"/>
       <w:numFmt w:val="lowerRoman"/>
       <w:lvlText w:val="%6."/>
       <w:lvlJc w:val="right"/>
       <w:pPr>
+        <w:tabs>
+          <w:tab w:val="num" w:pos="0"/>
+        </w:tabs>
         <w:ind w:left="4320" w:hanging="180"/>
       </w:pPr>
-    </w:lvl>
-    <w:lvl w:ilvl="6" w:tplc="0809000F" w:tentative="1">
+      <w:rPr/>
+    </w:lvl>
+    <w:lvl w:ilvl="6">
       <w:start w:val="1"/>
       <w:numFmt w:val="decimal"/>
       <w:lvlText w:val="%7."/>
       <w:lvlJc w:val="left"/>
       <w:pPr>
+        <w:tabs>
+          <w:tab w:val="num" w:pos="0"/>
+        </w:tabs>
         <w:ind w:left="5040" w:hanging="360"/>
       </w:pPr>
-    </w:lvl>
-    <w:lvl w:ilvl="7" w:tplc="08090019" w:tentative="1">
+      <w:rPr/>
+    </w:lvl>
+    <w:lvl w:ilvl="7">
       <w:start w:val="1"/>
       <w:numFmt w:val="lowerLetter"/>
       <w:lvlText w:val="%8."/>
       <w:lvlJc w:val="left"/>
       <w:pPr>
+        <w:tabs>
+          <w:tab w:val="num" w:pos="0"/>
+        </w:tabs>
         <w:ind w:left="5760" w:hanging="360"/>
       </w:pPr>
-    </w:lvl>
-    <w:lvl w:ilvl="8" w:tplc="0809001B" w:tentative="1">
+      <w:rPr/>
+    </w:lvl>
+    <w:lvl w:ilvl="8">
       <w:start w:val="1"/>
       <w:numFmt w:val="lowerRoman"/>
       <w:lvlText w:val="%9."/>
       <w:lvlJc w:val="right"/>
       <w:pPr>
+        <w:tabs>
+          <w:tab w:val="num" w:pos="0"/>
+        </w:tabs>
         <w:ind w:left="6480" w:hanging="180"/>
       </w:pPr>
+      <w:rPr/>
     </w:lvl>
   </w:abstractNum>
-  <w:abstractNum w:abstractNumId="7" w15:restartNumberingAfterBreak="0">
-    <w:nsid w:val="531C186D"/>
-    <w:multiLevelType w:val="multilevel"/>
-    <w:tmpl w:val="08090025"/>
+  <w:abstractNum w:abstractNumId="9">
     <w:lvl w:ilvl="0">
       <w:start w:val="1"/>
       <w:numFmt w:val="decimal"/>
-      <w:pStyle w:val="Heading1"/>
-      <w:lvlText w:val="%1"/>
-      <w:lvlJc w:val="left"/>
-      <w:pPr>
-        <w:ind w:left="432" w:hanging="432"/>
-      </w:pPr>
+      <w:lvlText w:val="%1."/>
+      <w:lvlJc w:val="left"/>
+      <w:pPr>
+        <w:tabs>
+          <w:tab w:val="num" w:pos="0"/>
+        </w:tabs>
+        <w:ind w:left="720" w:hanging="360"/>
+      </w:pPr>
+      <w:rPr/>
     </w:lvl>
     <w:lvl w:ilvl="1">
-      <w:start w:val="1"/>
-      <w:numFmt w:val="decimal"/>
-      <w:pStyle w:val="Heading2"/>
-      <w:lvlText w:val="%1.%2"/>
-      <w:lvlJc w:val="left"/>
-      <w:pPr>
-        <w:ind w:left="576" w:hanging="576"/>
-      </w:pPr>
-    </w:lvl>
-    <w:lvl w:ilvl="2">
-      <w:start w:val="1"/>
-      <w:numFmt w:val="decimal"/>
-      <w:pStyle w:val="Heading3"/>
-      <w:lvlText w:val="%1.%2.%3"/>
-      <w:lvlJc w:val="left"/>
-      <w:pPr>
-        <w:ind w:left="720" w:hanging="720"/>
-      </w:pPr>
-    </w:lvl>
-    <w:lvl w:ilvl="3">
-      <w:start w:val="1"/>
-      <w:numFmt w:val="decimal"/>
-      <w:pStyle w:val="Heading4"/>
-      <w:lvlText w:val="%1.%2.%3.%4"/>
-      <w:lvlJc w:val="left"/>
-      <w:pPr>
-        <w:ind w:left="864" w:hanging="864"/>
-      </w:pPr>
-    </w:lvl>
-    <w:lvl w:ilvl="4">
-      <w:start w:val="1"/>
-      <w:numFmt w:val="decimal"/>
-      <w:pStyle w:val="Heading5"/>
-      <w:lvlText w:val="%1.%2.%3.%4.%5"/>
-      <w:lvlJc w:val="left"/>
-      <w:pPr>
-        <w:ind w:left="1008" w:hanging="1008"/>
-      </w:pPr>
-    </w:lvl>
-    <w:lvl w:ilvl="5">
-      <w:start w:val="1"/>
-      <w:numFmt w:val="decimal"/>
-      <w:pStyle w:val="Heading6"/>
-      <w:lvlText w:val="%1.%2.%3.%4.%5.%6"/>
-      <w:lvlJc w:val="left"/>
-      <w:pPr>
-        <w:ind w:left="1152" w:hanging="1152"/>
-      </w:pPr>
-    </w:lvl>
-    <w:lvl w:ilvl="6">
-      <w:start w:val="1"/>
-      <w:numFmt w:val="decimal"/>
-      <w:pStyle w:val="Heading7"/>
-      <w:lvlText w:val="%1.%2.%3.%4.%5.%6.%7"/>
-      <w:lvlJc w:val="left"/>
-      <w:pPr>
-        <w:ind w:left="1296" w:hanging="1296"/>
-      </w:pPr>
-    </w:lvl>
-    <w:lvl w:ilvl="7">
-      <w:start w:val="1"/>
-      <w:numFmt w:val="decimal"/>
-      <w:pStyle w:val="Heading8"/>
-      <w:lvlText w:val="%1.%2.%3.%4.%5.%6.%7.%8"/>
-      <w:lvlJc w:val="left"/>
-      <w:pPr>
-        <w:ind w:left="1440" w:hanging="1440"/>
-      </w:pPr>
-    </w:lvl>
-    <w:lvl w:ilvl="8">
-      <w:start w:val="1"/>
-      <w:numFmt w:val="decimal"/>
-      <w:pStyle w:val="Heading9"/>
-      <w:lvlText w:val="%1.%2.%3.%4.%5.%6.%7.%8.%9"/>
-      <w:lvlJc w:val="left"/>
-      <w:pPr>
-        <w:ind w:left="1584" w:hanging="1584"/>
-      </w:pPr>
-    </w:lvl>
-  </w:abstractNum>
-  <w:abstractNum w:abstractNumId="8" w15:restartNumberingAfterBreak="0">
-    <w:nsid w:val="54940156"/>
-    <w:multiLevelType w:val="hybridMultilevel"/>
-    <w:tmpl w:val="D368BF90"/>
-    <w:lvl w:ilvl="0" w:tplc="FFFFFFFF">
-      <w:start w:val="1"/>
-      <w:numFmt w:val="decimal"/>
-      <w:lvlText w:val="%1."/>
-      <w:lvlJc w:val="left"/>
-      <w:pPr>
-        <w:ind w:left="720" w:hanging="360"/>
-      </w:pPr>
-      <w:rPr>
-        <w:rFonts w:hint="default"/>
-      </w:rPr>
-    </w:lvl>
-    <w:lvl w:ilvl="1" w:tplc="FFFFFFFF" w:tentative="1">
       <w:start w:val="1"/>
       <w:numFmt w:val="lowerLetter"/>
       <w:lvlText w:val="%2."/>
       <w:lvlJc w:val="left"/>
       <w:pPr>
+        <w:tabs>
+          <w:tab w:val="num" w:pos="0"/>
+        </w:tabs>
         <w:ind w:left="1440" w:hanging="360"/>
       </w:pPr>
-    </w:lvl>
-    <w:lvl w:ilvl="2" w:tplc="FFFFFFFF" w:tentative="1">
+      <w:rPr/>
+    </w:lvl>
+    <w:lvl w:ilvl="2">
       <w:start w:val="1"/>
       <w:numFmt w:val="lowerRoman"/>
       <w:lvlText w:val="%3."/>
       <w:lvlJc w:val="right"/>
       <w:pPr>
+        <w:tabs>
+          <w:tab w:val="num" w:pos="0"/>
+        </w:tabs>
         <w:ind w:left="2160" w:hanging="180"/>
       </w:pPr>
-    </w:lvl>
-    <w:lvl w:ilvl="3" w:tplc="FFFFFFFF" w:tentative="1">
+      <w:rPr/>
+    </w:lvl>
+    <w:lvl w:ilvl="3">
       <w:start w:val="1"/>
       <w:numFmt w:val="decimal"/>
       <w:lvlText w:val="%4."/>
       <w:lvlJc w:val="left"/>
       <w:pPr>
+        <w:tabs>
+          <w:tab w:val="num" w:pos="0"/>
+        </w:tabs>
         <w:ind w:left="2880" w:hanging="360"/>
       </w:pPr>
-    </w:lvl>
-    <w:lvl w:ilvl="4" w:tplc="FFFFFFFF" w:tentative="1">
+      <w:rPr/>
+    </w:lvl>
+    <w:lvl w:ilvl="4">
       <w:start w:val="1"/>
       <w:numFmt w:val="lowerLetter"/>
       <w:lvlText w:val="%5."/>
       <w:lvlJc w:val="left"/>
       <w:pPr>
+        <w:tabs>
+          <w:tab w:val="num" w:pos="0"/>
+        </w:tabs>
         <w:ind w:left="3600" w:hanging="360"/>
       </w:pPr>
-    </w:lvl>
-    <w:lvl w:ilvl="5" w:tplc="FFFFFFFF" w:tentative="1">
+      <w:rPr/>
+    </w:lvl>
+    <w:lvl w:ilvl="5">
       <w:start w:val="1"/>
       <w:numFmt w:val="lowerRoman"/>
       <w:lvlText w:val="%6."/>
       <w:lvlJc w:val="right"/>
       <w:pPr>
+        <w:tabs>
+          <w:tab w:val="num" w:pos="0"/>
+        </w:tabs>
         <w:ind w:left="4320" w:hanging="180"/>
       </w:pPr>
-    </w:lvl>
-    <w:lvl w:ilvl="6" w:tplc="FFFFFFFF" w:tentative="1">
+      <w:rPr/>
+    </w:lvl>
+    <w:lvl w:ilvl="6">
       <w:start w:val="1"/>
       <w:numFmt w:val="decimal"/>
       <w:lvlText w:val="%7."/>
       <w:lvlJc w:val="left"/>
       <w:pPr>
+        <w:tabs>
+          <w:tab w:val="num" w:pos="0"/>
+        </w:tabs>
         <w:ind w:left="5040" w:hanging="360"/>
       </w:pPr>
-    </w:lvl>
-    <w:lvl w:ilvl="7" w:tplc="FFFFFFFF" w:tentative="1">
+      <w:rPr/>
+    </w:lvl>
+    <w:lvl w:ilvl="7">
       <w:start w:val="1"/>
       <w:numFmt w:val="lowerLetter"/>
       <w:lvlText w:val="%8."/>
       <w:lvlJc w:val="left"/>
       <w:pPr>
+        <w:tabs>
+          <w:tab w:val="num" w:pos="0"/>
+        </w:tabs>
         <w:ind w:left="5760" w:hanging="360"/>
       </w:pPr>
-    </w:lvl>
-    <w:lvl w:ilvl="8" w:tplc="FFFFFFFF" w:tentative="1">
+      <w:rPr/>
+    </w:lvl>
+    <w:lvl w:ilvl="8">
       <w:start w:val="1"/>
       <w:numFmt w:val="lowerRoman"/>
       <w:lvlText w:val="%9."/>
       <w:lvlJc w:val="right"/>
       <w:pPr>
+        <w:tabs>
+          <w:tab w:val="num" w:pos="0"/>
+        </w:tabs>
         <w:ind w:left="6480" w:hanging="180"/>
       </w:pPr>
+      <w:rPr/>
     </w:lvl>
   </w:abstractNum>
-  <w:abstractNum w:abstractNumId="9" w15:restartNumberingAfterBreak="0">
-    <w:nsid w:val="54DD6E40"/>
-    <w:multiLevelType w:val="hybridMultilevel"/>
-    <w:tmpl w:val="D368BF90"/>
-    <w:lvl w:ilvl="0" w:tplc="FFFFFFFF">
+  <w:abstractNum w:abstractNumId="10">
+    <w:lvl w:ilvl="0">
       <w:start w:val="1"/>
       <w:numFmt w:val="decimal"/>
       <w:lvlText w:val="%1."/>
       <w:lvlJc w:val="left"/>
       <w:pPr>
+        <w:tabs>
+          <w:tab w:val="num" w:pos="0"/>
+        </w:tabs>
         <w:ind w:left="720" w:hanging="360"/>
       </w:pPr>
-      <w:rPr>
-        <w:rFonts w:hint="default"/>
-      </w:rPr>
-    </w:lvl>
-    <w:lvl w:ilvl="1" w:tplc="FFFFFFFF" w:tentative="1">
+      <w:rPr/>
+    </w:lvl>
+    <w:lvl w:ilvl="1">
       <w:start w:val="1"/>
       <w:numFmt w:val="lowerLetter"/>
       <w:lvlText w:val="%2."/>
       <w:lvlJc w:val="left"/>
       <w:pPr>
+        <w:tabs>
+          <w:tab w:val="num" w:pos="0"/>
+        </w:tabs>
         <w:ind w:left="1440" w:hanging="360"/>
       </w:pPr>
-    </w:lvl>
-    <w:lvl w:ilvl="2" w:tplc="FFFFFFFF" w:tentative="1">
+      <w:rPr/>
+    </w:lvl>
+    <w:lvl w:ilvl="2">
       <w:start w:val="1"/>
       <w:numFmt w:val="lowerRoman"/>
       <w:lvlText w:val="%3."/>
       <w:lvlJc w:val="right"/>
       <w:pPr>
+        <w:tabs>
+          <w:tab w:val="num" w:pos="0"/>
+        </w:tabs>
         <w:ind w:left="2160" w:hanging="180"/>
       </w:pPr>
-    </w:lvl>
-    <w:lvl w:ilvl="3" w:tplc="FFFFFFFF" w:tentative="1">
+      <w:rPr/>
+    </w:lvl>
+    <w:lvl w:ilvl="3">
       <w:start w:val="1"/>
       <w:numFmt w:val="decimal"/>
       <w:lvlText w:val="%4."/>
       <w:lvlJc w:val="left"/>
       <w:pPr>
+        <w:tabs>
+          <w:tab w:val="num" w:pos="0"/>
+        </w:tabs>
         <w:ind w:left="2880" w:hanging="360"/>
       </w:pPr>
-    </w:lvl>
-    <w:lvl w:ilvl="4" w:tplc="FFFFFFFF" w:tentative="1">
+      <w:rPr/>
+    </w:lvl>
+    <w:lvl w:ilvl="4">
       <w:start w:val="1"/>
       <w:numFmt w:val="lowerLetter"/>
       <w:lvlText w:val="%5."/>
       <w:lvlJc w:val="left"/>
       <w:pPr>
+        <w:tabs>
+          <w:tab w:val="num" w:pos="0"/>
+        </w:tabs>
         <w:ind w:left="3600" w:hanging="360"/>
       </w:pPr>
-    </w:lvl>
-    <w:lvl w:ilvl="5" w:tplc="FFFFFFFF" w:tentative="1">
+      <w:rPr/>
+    </w:lvl>
+    <w:lvl w:ilvl="5">
       <w:start w:val="1"/>
       <w:numFmt w:val="lowerRoman"/>
       <w:lvlText w:val="%6."/>
       <w:lvlJc w:val="right"/>
       <w:pPr>
+        <w:tabs>
+          <w:tab w:val="num" w:pos="0"/>
+        </w:tabs>
         <w:ind w:left="4320" w:hanging="180"/>
       </w:pPr>
-    </w:lvl>
-    <w:lvl w:ilvl="6" w:tplc="FFFFFFFF" w:tentative="1">
+      <w:rPr/>
+    </w:lvl>
+    <w:lvl w:ilvl="6">
       <w:start w:val="1"/>
       <w:numFmt w:val="decimal"/>
       <w:lvlText w:val="%7."/>
       <w:lvlJc w:val="left"/>
       <w:pPr>
+        <w:tabs>
+          <w:tab w:val="num" w:pos="0"/>
+        </w:tabs>
         <w:ind w:left="5040" w:hanging="360"/>
       </w:pPr>
-    </w:lvl>
-    <w:lvl w:ilvl="7" w:tplc="FFFFFFFF" w:tentative="1">
+      <w:rPr/>
+    </w:lvl>
+    <w:lvl w:ilvl="7">
       <w:start w:val="1"/>
       <w:numFmt w:val="lowerLetter"/>
       <w:lvlText w:val="%8."/>
       <w:lvlJc w:val="left"/>
       <w:pPr>
+        <w:tabs>
+          <w:tab w:val="num" w:pos="0"/>
+        </w:tabs>
         <w:ind w:left="5760" w:hanging="360"/>
       </w:pPr>
-    </w:lvl>
-    <w:lvl w:ilvl="8" w:tplc="FFFFFFFF" w:tentative="1">
+      <w:rPr/>
+    </w:lvl>
+    <w:lvl w:ilvl="8">
       <w:start w:val="1"/>
       <w:numFmt w:val="lowerRoman"/>
       <w:lvlText w:val="%9."/>
       <w:lvlJc w:val="right"/>
       <w:pPr>
+        <w:tabs>
+          <w:tab w:val="num" w:pos="0"/>
+        </w:tabs>
         <w:ind w:left="6480" w:hanging="180"/>
       </w:pPr>
+      <w:rPr/>
     </w:lvl>
   </w:abstractNum>
-  <w:abstractNum w:abstractNumId="10" w15:restartNumberingAfterBreak="0">
-    <w:nsid w:val="5A680DEA"/>
-    <w:multiLevelType w:val="hybridMultilevel"/>
-    <w:tmpl w:val="D368BF90"/>
-    <w:lvl w:ilvl="0" w:tplc="FFFFFFFF">
+  <w:abstractNum w:abstractNumId="11">
+    <w:lvl w:ilvl="0">
       <w:start w:val="1"/>
       <w:numFmt w:val="decimal"/>
       <w:lvlText w:val="%1."/>
       <w:lvlJc w:val="left"/>
       <w:pPr>
+        <w:tabs>
+          <w:tab w:val="num" w:pos="0"/>
+        </w:tabs>
         <w:ind w:left="720" w:hanging="360"/>
       </w:pPr>
-      <w:rPr>
-        <w:rFonts w:hint="default"/>
-      </w:rPr>
-    </w:lvl>
-    <w:lvl w:ilvl="1" w:tplc="FFFFFFFF" w:tentative="1">
+      <w:rPr/>
+    </w:lvl>
+    <w:lvl w:ilvl="1">
       <w:start w:val="1"/>
       <w:numFmt w:val="lowerLetter"/>
       <w:lvlText w:val="%2."/>
       <w:lvlJc w:val="left"/>
       <w:pPr>
+        <w:tabs>
+          <w:tab w:val="num" w:pos="0"/>
+        </w:tabs>
         <w:ind w:left="1440" w:hanging="360"/>
       </w:pPr>
-    </w:lvl>
-    <w:lvl w:ilvl="2" w:tplc="FFFFFFFF" w:tentative="1">
+      <w:rPr/>
+    </w:lvl>
+    <w:lvl w:ilvl="2">
       <w:start w:val="1"/>
       <w:numFmt w:val="lowerRoman"/>
       <w:lvlText w:val="%3."/>
       <w:lvlJc w:val="right"/>
       <w:pPr>
+        <w:tabs>
+          <w:tab w:val="num" w:pos="0"/>
+        </w:tabs>
         <w:ind w:left="2160" w:hanging="180"/>
       </w:pPr>
-    </w:lvl>
-    <w:lvl w:ilvl="3" w:tplc="FFFFFFFF" w:tentative="1">
+      <w:rPr/>
+    </w:lvl>
+    <w:lvl w:ilvl="3">
       <w:start w:val="1"/>
       <w:numFmt w:val="decimal"/>
       <w:lvlText w:val="%4."/>
       <w:lvlJc w:val="left"/>
       <w:pPr>
+        <w:tabs>
+          <w:tab w:val="num" w:pos="0"/>
+        </w:tabs>
         <w:ind w:left="2880" w:hanging="360"/>
       </w:pPr>
-    </w:lvl>
-    <w:lvl w:ilvl="4" w:tplc="FFFFFFFF" w:tentative="1">
+      <w:rPr/>
+    </w:lvl>
+    <w:lvl w:ilvl="4">
       <w:start w:val="1"/>
       <w:numFmt w:val="lowerLetter"/>
       <w:lvlText w:val="%5."/>
       <w:lvlJc w:val="left"/>
       <w:pPr>
+        <w:tabs>
+          <w:tab w:val="num" w:pos="0"/>
+        </w:tabs>
         <w:ind w:left="3600" w:hanging="360"/>
       </w:pPr>
-    </w:lvl>
-    <w:lvl w:ilvl="5" w:tplc="FFFFFFFF" w:tentative="1">
+      <w:rPr/>
+    </w:lvl>
+    <w:lvl w:ilvl="5">
       <w:start w:val="1"/>
       <w:numFmt w:val="lowerRoman"/>
       <w:lvlText w:val="%6."/>
       <w:lvlJc w:val="right"/>
       <w:pPr>
+        <w:tabs>
+          <w:tab w:val="num" w:pos="0"/>
+        </w:tabs>
         <w:ind w:left="4320" w:hanging="180"/>
       </w:pPr>
-    </w:lvl>
-    <w:lvl w:ilvl="6" w:tplc="FFFFFFFF" w:tentative="1">
+      <w:rPr/>
+    </w:lvl>
+    <w:lvl w:ilvl="6">
       <w:start w:val="1"/>
       <w:numFmt w:val="decimal"/>
       <w:lvlText w:val="%7."/>
       <w:lvlJc w:val="left"/>
       <w:pPr>
+        <w:tabs>
+          <w:tab w:val="num" w:pos="0"/>
+        </w:tabs>
         <w:ind w:left="5040" w:hanging="360"/>
       </w:pPr>
-    </w:lvl>
-    <w:lvl w:ilvl="7" w:tplc="FFFFFFFF" w:tentative="1">
+      <w:rPr/>
+    </w:lvl>
+    <w:lvl w:ilvl="7">
       <w:start w:val="1"/>
       <w:numFmt w:val="lowerLetter"/>
       <w:lvlText w:val="%8."/>
       <w:lvlJc w:val="left"/>
       <w:pPr>
+        <w:tabs>
+          <w:tab w:val="num" w:pos="0"/>
+        </w:tabs>
         <w:ind w:left="5760" w:hanging="360"/>
       </w:pPr>
-    </w:lvl>
-    <w:lvl w:ilvl="8" w:tplc="FFFFFFFF" w:tentative="1">
+      <w:rPr/>
+    </w:lvl>
+    <w:lvl w:ilvl="8">
       <w:start w:val="1"/>
       <w:numFmt w:val="lowerRoman"/>
       <w:lvlText w:val="%9."/>
       <w:lvlJc w:val="right"/>
       <w:pPr>
+        <w:tabs>
+          <w:tab w:val="num" w:pos="0"/>
+        </w:tabs>
         <w:ind w:left="6480" w:hanging="180"/>
       </w:pPr>
+      <w:rPr/>
     </w:lvl>
   </w:abstractNum>
-  <w:abstractNum w:abstractNumId="11" w15:restartNumberingAfterBreak="0">
-    <w:nsid w:val="623F5FC2"/>
-    <w:multiLevelType w:val="hybridMultilevel"/>
-    <w:tmpl w:val="DEB4225A"/>
-    <w:lvl w:ilvl="0" w:tplc="0809000F">
+  <w:abstractNum w:abstractNumId="12">
+    <w:lvl w:ilvl="0">
       <w:start w:val="1"/>
       <w:numFmt w:val="decimal"/>
       <w:lvlText w:val="%1."/>
       <w:lvlJc w:val="left"/>
       <w:pPr>
+        <w:tabs>
+          <w:tab w:val="num" w:pos="0"/>
+        </w:tabs>
         <w:ind w:left="720" w:hanging="360"/>
       </w:pPr>
-      <w:rPr>
-        <w:rFonts w:hint="default"/>
-      </w:rPr>
-    </w:lvl>
-    <w:lvl w:ilvl="1" w:tplc="08090019" w:tentative="1">
+      <w:rPr/>
+    </w:lvl>
+    <w:lvl w:ilvl="1">
       <w:start w:val="1"/>
       <w:numFmt w:val="lowerLetter"/>
       <w:lvlText w:val="%2."/>
       <w:lvlJc w:val="left"/>
       <w:pPr>
+        <w:tabs>
+          <w:tab w:val="num" w:pos="0"/>
+        </w:tabs>
         <w:ind w:left="1440" w:hanging="360"/>
       </w:pPr>
-    </w:lvl>
-    <w:lvl w:ilvl="2" w:tplc="0809001B" w:tentative="1">
+      <w:rPr/>
+    </w:lvl>
+    <w:lvl w:ilvl="2">
       <w:start w:val="1"/>
       <w:numFmt w:val="lowerRoman"/>
       <w:lvlText w:val="%3."/>
       <w:lvlJc w:val="right"/>
       <w:pPr>
+        <w:tabs>
+          <w:tab w:val="num" w:pos="0"/>
+        </w:tabs>
         <w:ind w:left="2160" w:hanging="180"/>
       </w:pPr>
-    </w:lvl>
-    <w:lvl w:ilvl="3" w:tplc="0809000F" w:tentative="1">
+      <w:rPr/>
+    </w:lvl>
+    <w:lvl w:ilvl="3">
       <w:start w:val="1"/>
       <w:numFmt w:val="decimal"/>
       <w:lvlText w:val="%4."/>
       <w:lvlJc w:val="left"/>
       <w:pPr>
+        <w:tabs>
+          <w:tab w:val="num" w:pos="0"/>
+        </w:tabs>
         <w:ind w:left="2880" w:hanging="360"/>
       </w:pPr>
-    </w:lvl>
-    <w:lvl w:ilvl="4" w:tplc="08090019" w:tentative="1">
+      <w:rPr/>
+    </w:lvl>
+    <w:lvl w:ilvl="4">
       <w:start w:val="1"/>
       <w:numFmt w:val="lowerLetter"/>
       <w:lvlText w:val="%5."/>
       <w:lvlJc w:val="left"/>
       <w:pPr>
+        <w:tabs>
+          <w:tab w:val="num" w:pos="0"/>
+        </w:tabs>
         <w:ind w:left="3600" w:hanging="360"/>
       </w:pPr>
-    </w:lvl>
-    <w:lvl w:ilvl="5" w:tplc="0809001B" w:tentative="1">
+      <w:rPr/>
+    </w:lvl>
+    <w:lvl w:ilvl="5">
       <w:start w:val="1"/>
       <w:numFmt w:val="lowerRoman"/>
       <w:lvlText w:val="%6."/>
       <w:lvlJc w:val="right"/>
       <w:pPr>
+        <w:tabs>
+          <w:tab w:val="num" w:pos="0"/>
+        </w:tabs>
         <w:ind w:left="4320" w:hanging="180"/>
       </w:pPr>
-    </w:lvl>
-    <w:lvl w:ilvl="6" w:tplc="0809000F" w:tentative="1">
+      <w:rPr/>
+    </w:lvl>
+    <w:lvl w:ilvl="6">
       <w:start w:val="1"/>
       <w:numFmt w:val="decimal"/>
       <w:lvlText w:val="%7."/>
       <w:lvlJc w:val="left"/>
       <w:pPr>
+        <w:tabs>
+          <w:tab w:val="num" w:pos="0"/>
+        </w:tabs>
         <w:ind w:left="5040" w:hanging="360"/>
       </w:pPr>
-    </w:lvl>
-    <w:lvl w:ilvl="7" w:tplc="08090019" w:tentative="1">
+      <w:rPr/>
+    </w:lvl>
+    <w:lvl w:ilvl="7">
       <w:start w:val="1"/>
       <w:numFmt w:val="lowerLetter"/>
       <w:lvlText w:val="%8."/>
       <w:lvlJc w:val="left"/>
       <w:pPr>
+        <w:tabs>
+          <w:tab w:val="num" w:pos="0"/>
+        </w:tabs>
         <w:ind w:left="5760" w:hanging="360"/>
       </w:pPr>
-    </w:lvl>
-    <w:lvl w:ilvl="8" w:tplc="0809001B" w:tentative="1">
+      <w:rPr/>
+    </w:lvl>
+    <w:lvl w:ilvl="8">
       <w:start w:val="1"/>
       <w:numFmt w:val="lowerRoman"/>
       <w:lvlText w:val="%9."/>
       <w:lvlJc w:val="right"/>
       <w:pPr>
+        <w:tabs>
+          <w:tab w:val="num" w:pos="0"/>
+        </w:tabs>
         <w:ind w:left="6480" w:hanging="180"/>
       </w:pPr>
+      <w:rPr/>
     </w:lvl>
   </w:abstractNum>
-  <w:abstractNum w:abstractNumId="12" w15:restartNumberingAfterBreak="0">
-    <w:nsid w:val="626D4BBA"/>
-    <w:multiLevelType w:val="hybridMultilevel"/>
-    <w:tmpl w:val="D368BF90"/>
-    <w:lvl w:ilvl="0" w:tplc="FFFFFFFF">
+  <w:abstractNum w:abstractNumId="13">
+    <w:lvl w:ilvl="0">
       <w:start w:val="1"/>
       <w:numFmt w:val="decimal"/>
       <w:lvlText w:val="%1."/>
       <w:lvlJc w:val="left"/>
       <w:pPr>
+        <w:tabs>
+          <w:tab w:val="num" w:pos="0"/>
+        </w:tabs>
         <w:ind w:left="720" w:hanging="360"/>
       </w:pPr>
-      <w:rPr>
-        <w:rFonts w:hint="default"/>
-      </w:rPr>
-    </w:lvl>
-    <w:lvl w:ilvl="1" w:tplc="FFFFFFFF" w:tentative="1">
+      <w:rPr/>
+    </w:lvl>
+    <w:lvl w:ilvl="1">
       <w:start w:val="1"/>
       <w:numFmt w:val="lowerLetter"/>
       <w:lvlText w:val="%2."/>
       <w:lvlJc w:val="left"/>
       <w:pPr>
+        <w:tabs>
+          <w:tab w:val="num" w:pos="0"/>
+        </w:tabs>
         <w:ind w:left="1440" w:hanging="360"/>
       </w:pPr>
-    </w:lvl>
-    <w:lvl w:ilvl="2" w:tplc="FFFFFFFF" w:tentative="1">
+      <w:rPr/>
+    </w:lvl>
+    <w:lvl w:ilvl="2">
       <w:start w:val="1"/>
       <w:numFmt w:val="lowerRoman"/>
       <w:lvlText w:val="%3."/>
       <w:lvlJc w:val="right"/>
       <w:pPr>
+        <w:tabs>
+          <w:tab w:val="num" w:pos="0"/>
+        </w:tabs>
         <w:ind w:left="2160" w:hanging="180"/>
       </w:pPr>
-    </w:lvl>
-    <w:lvl w:ilvl="3" w:tplc="FFFFFFFF" w:tentative="1">
+      <w:rPr/>
+    </w:lvl>
+    <w:lvl w:ilvl="3">
       <w:start w:val="1"/>
       <w:numFmt w:val="decimal"/>
       <w:lvlText w:val="%4."/>
       <w:lvlJc w:val="left"/>
       <w:pPr>
+        <w:tabs>
+          <w:tab w:val="num" w:pos="0"/>
+        </w:tabs>
         <w:ind w:left="2880" w:hanging="360"/>
       </w:pPr>
-    </w:lvl>
-    <w:lvl w:ilvl="4" w:tplc="FFFFFFFF" w:tentative="1">
+      <w:rPr/>
+    </w:lvl>
+    <w:lvl w:ilvl="4">
       <w:start w:val="1"/>
       <w:numFmt w:val="lowerLetter"/>
       <w:lvlText w:val="%5."/>
       <w:lvlJc w:val="left"/>
       <w:pPr>
+        <w:tabs>
+          <w:tab w:val="num" w:pos="0"/>
+        </w:tabs>
         <w:ind w:left="3600" w:hanging="360"/>
       </w:pPr>
-    </w:lvl>
-    <w:lvl w:ilvl="5" w:tplc="FFFFFFFF" w:tentative="1">
+      <w:rPr/>
+    </w:lvl>
+    <w:lvl w:ilvl="5">
       <w:start w:val="1"/>
       <w:numFmt w:val="lowerRoman"/>
       <w:lvlText w:val="%6."/>
       <w:lvlJc w:val="right"/>
       <w:pPr>
+        <w:tabs>
+          <w:tab w:val="num" w:pos="0"/>
+        </w:tabs>
         <w:ind w:left="4320" w:hanging="180"/>
       </w:pPr>
-    </w:lvl>
-    <w:lvl w:ilvl="6" w:tplc="FFFFFFFF" w:tentative="1">
+      <w:rPr/>
+    </w:lvl>
+    <w:lvl w:ilvl="6">
       <w:start w:val="1"/>
       <w:numFmt w:val="decimal"/>
       <w:lvlText w:val="%7."/>
       <w:lvlJc w:val="left"/>
       <w:pPr>
+        <w:tabs>
+          <w:tab w:val="num" w:pos="0"/>
+        </w:tabs>
         <w:ind w:left="5040" w:hanging="360"/>
       </w:pPr>
-    </w:lvl>
-    <w:lvl w:ilvl="7" w:tplc="FFFFFFFF" w:tentative="1">
+      <w:rPr/>
+    </w:lvl>
+    <w:lvl w:ilvl="7">
       <w:start w:val="1"/>
       <w:numFmt w:val="lowerLetter"/>
       <w:lvlText w:val="%8."/>
       <w:lvlJc w:val="left"/>
       <w:pPr>
+        <w:tabs>
+          <w:tab w:val="num" w:pos="0"/>
+        </w:tabs>
         <w:ind w:left="5760" w:hanging="360"/>
       </w:pPr>
-    </w:lvl>
-    <w:lvl w:ilvl="8" w:tplc="FFFFFFFF" w:tentative="1">
+      <w:rPr/>
+    </w:lvl>
+    <w:lvl w:ilvl="8">
       <w:start w:val="1"/>
       <w:numFmt w:val="lowerRoman"/>
       <w:lvlText w:val="%9."/>
       <w:lvlJc w:val="right"/>
       <w:pPr>
+        <w:tabs>
+          <w:tab w:val="num" w:pos="0"/>
+        </w:tabs>
         <w:ind w:left="6480" w:hanging="180"/>
       </w:pPr>
+      <w:rPr/>
     </w:lvl>
   </w:abstractNum>
-  <w:abstractNum w:abstractNumId="13" w15:restartNumberingAfterBreak="0">
-    <w:nsid w:val="63952749"/>
-    <w:multiLevelType w:val="hybridMultilevel"/>
-    <w:tmpl w:val="D368BF90"/>
-    <w:lvl w:ilvl="0" w:tplc="0809000F">
-      <w:start w:val="1"/>
-      <w:numFmt w:val="decimal"/>
-      <w:lvlText w:val="%1."/>
-      <w:lvlJc w:val="left"/>
-      <w:pPr>
-        <w:ind w:left="720" w:hanging="360"/>
-      </w:pPr>
-      <w:rPr>
-        <w:rFonts w:hint="default"/>
-      </w:rPr>
-    </w:lvl>
-    <w:lvl w:ilvl="1" w:tplc="08090019" w:tentative="1">
-      <w:start w:val="1"/>
-      <w:numFmt w:val="lowerLetter"/>
-      <w:lvlText w:val="%2."/>
-      <w:lvlJc w:val="left"/>
-      <w:pPr>
-        <w:ind w:left="1440" w:hanging="360"/>
-      </w:pPr>
-    </w:lvl>
-    <w:lvl w:ilvl="2" w:tplc="0809001B" w:tentative="1">
-      <w:start w:val="1"/>
-      <w:numFmt w:val="lowerRoman"/>
-      <w:lvlText w:val="%3."/>
-      <w:lvlJc w:val="right"/>
-      <w:pPr>
-        <w:ind w:left="2160" w:hanging="180"/>
-      </w:pPr>
-    </w:lvl>
-    <w:lvl w:ilvl="3" w:tplc="0809000F" w:tentative="1">
-      <w:start w:val="1"/>
-      <w:numFmt w:val="decimal"/>
-      <w:lvlText w:val="%4."/>
-      <w:lvlJc w:val="left"/>
-      <w:pPr>
-        <w:ind w:left="2880" w:hanging="360"/>
-      </w:pPr>
-    </w:lvl>
-    <w:lvl w:ilvl="4" w:tplc="08090019" w:tentative="1">
-      <w:start w:val="1"/>
-      <w:numFmt w:val="lowerLetter"/>
-      <w:lvlText w:val="%5."/>
-      <w:lvlJc w:val="left"/>
-      <w:pPr>
-        <w:ind w:left="3600" w:hanging="360"/>
-      </w:pPr>
-    </w:lvl>
-    <w:lvl w:ilvl="5" w:tplc="0809001B" w:tentative="1">
-      <w:start w:val="1"/>
-      <w:numFmt w:val="lowerRoman"/>
-      <w:lvlText w:val="%6."/>
-      <w:lvlJc w:val="right"/>
-      <w:pPr>
-        <w:ind w:left="4320" w:hanging="180"/>
-      </w:pPr>
-    </w:lvl>
-    <w:lvl w:ilvl="6" w:tplc="0809000F" w:tentative="1">
-      <w:start w:val="1"/>
-      <w:numFmt w:val="decimal"/>
-      <w:lvlText w:val="%7."/>
-      <w:lvlJc w:val="left"/>
-      <w:pPr>
-        <w:ind w:left="5040" w:hanging="360"/>
-      </w:pPr>
-    </w:lvl>
-    <w:lvl w:ilvl="7" w:tplc="08090019" w:tentative="1">
-      <w:start w:val="1"/>
-      <w:numFmt w:val="lowerLetter"/>
-      <w:lvlText w:val="%8."/>
-      <w:lvlJc w:val="left"/>
-      <w:pPr>
-        <w:ind w:left="5760" w:hanging="360"/>
-      </w:pPr>
-    </w:lvl>
-    <w:lvl w:ilvl="8" w:tplc="0809001B" w:tentative="1">
-      <w:start w:val="1"/>
-      <w:numFmt w:val="lowerRoman"/>
-      <w:lvlText w:val="%9."/>
-      <w:lvlJc w:val="right"/>
-      <w:pPr>
-        <w:ind w:left="6480" w:hanging="180"/>
-      </w:pPr>
-    </w:lvl>
-  </w:abstractNum>
-  <w:num w:numId="1" w16cid:durableId="785122595">
+  <w:num w:numId="1">
+    <w:abstractNumId w:val="1"/>
+  </w:num>
+  <w:num w:numId="2">
+    <w:abstractNumId w:val="2"/>
+  </w:num>
+  <w:num w:numId="3">
+    <w:abstractNumId w:val="3"/>
+  </w:num>
+  <w:num w:numId="4">
     <w:abstractNumId w:val="4"/>
   </w:num>
-  <w:num w:numId="2" w16cid:durableId="1230654857">
+  <w:num w:numId="5">
+    <w:abstractNumId w:val="5"/>
+  </w:num>
+  <w:num w:numId="6">
+    <w:abstractNumId w:val="6"/>
+  </w:num>
+  <w:num w:numId="7">
     <w:abstractNumId w:val="7"/>
   </w:num>
-  <w:num w:numId="3" w16cid:durableId="2050446674">
-    <w:abstractNumId w:val="13"/>
+  <w:num w:numId="8">
+    <w:abstractNumId w:val="8"/>
   </w:num>
-  <w:num w:numId="4" w16cid:durableId="1238587748">
-    <w:abstractNumId w:val="6"/>
+  <w:num w:numId="9">
+    <w:abstractNumId w:val="9"/>
   </w:num>
-  <w:num w:numId="5" w16cid:durableId="1824926170">
+  <w:num w:numId="10">
     <w:abstractNumId w:val="10"/>
   </w:num>
-  <w:num w:numId="6" w16cid:durableId="1859189">
-    <w:abstractNumId w:val="8"/>
+  <w:num w:numId="11">
+    <w:abstractNumId w:val="11"/>
   </w:num>
-  <w:num w:numId="7" w16cid:durableId="1732121451">
-    <w:abstractNumId w:val="9"/>
-  </w:num>
-  <w:num w:numId="8" w16cid:durableId="507060160">
-    <w:abstractNumId w:val="0"/>
-  </w:num>
-  <w:num w:numId="9" w16cid:durableId="1262373285">
-    <w:abstractNumId w:val="2"/>
-  </w:num>
-  <w:num w:numId="10" w16cid:durableId="1541045055">
+  <w:num w:numId="12">
     <w:abstractNumId w:val="12"/>
   </w:num>
-  <w:num w:numId="11" w16cid:durableId="305474121">
-    <w:abstractNumId w:val="11"/>
-  </w:num>
-  <w:num w:numId="12" w16cid:durableId="32074415">
-    <w:abstractNumId w:val="3"/>
-  </w:num>
-  <w:num w:numId="13" w16cid:durableId="68115229">
-    <w:abstractNumId w:val="1"/>
-  </w:num>
-  <w:num w:numId="14" w16cid:durableId="2052488095">
-    <w:abstractNumId w:val="5"/>
+  <w:num w:numId="13">
+    <w:abstractNumId w:val="13"/>
   </w:num>
 </w:numbering>
 </file>
 
 <file path=word/styles.xml><?xml version="1.0" encoding="utf-8"?>
-<w:styles xmlns:mc="http://schemas.openxmlformats.org/markup-compatibility/2006" xmlns:r="http://schemas.openxmlformats.org/officeDocument/2006/relationships" xmlns:w="http://schemas.openxmlformats.org/wordprocessingml/2006/main" xmlns:w14="http://schemas.microsoft.com/office/word/2010/wordml" xmlns:w15="http://schemas.microsoft.com/office/word/2012/wordml" xmlns:w16cex="http://schemas.microsoft.com/office/word/2018/wordml/cex" xmlns:w16cid="http://schemas.microsoft.com/office/word/2016/wordml/cid" xmlns:w16="http://schemas.microsoft.com/office/word/2018/wordml" xmlns:w16sdtdh="http://schemas.microsoft.com/office/word/2020/wordml/sdtdatahash" xmlns:w16se="http://schemas.microsoft.com/office/word/2015/wordml/symex" mc:Ignorable="w14 w15 w16se w16cid w16 w16cex w16sdtdh">
+<w:styles xmlns:w="http://schemas.openxmlformats.org/wordprocessingml/2006/main" xmlns:w14="http://schemas.microsoft.com/office/word/2010/wordml" xmlns:mc="http://schemas.openxmlformats.org/markup-compatibility/2006" mc:Ignorable="w14">
   <w:docDefaults>
     <w:rPrDefault>
       <w:rPr>
-        <w:rFonts w:asciiTheme="minorHAnsi" w:eastAsiaTheme="minorHAnsi" w:hAnsiTheme="minorHAnsi" w:cstheme="minorBidi"/>
+        <w:rFonts w:ascii="Calibri" w:hAnsi="Calibri" w:eastAsia="Calibri" w:cs="Arial" w:asciiTheme="minorHAnsi" w:cstheme="minorBidi" w:eastAsiaTheme="minorHAnsi" w:hAnsiTheme="minorHAnsi"/>
         <w:sz w:val="22"/>
         <w:szCs w:val="22"/>
         <w:lang w:val="en-GB" w:eastAsia="en-US" w:bidi="ar-SA"/>
@@ -2823,21 +2982,21 @@
     </w:rPrDefault>
     <w:pPrDefault>
       <w:pPr>
-        <w:spacing w:after="160" w:line="259" w:lineRule="auto"/>
+        <w:suppressAutoHyphens w:val="true"/>
       </w:pPr>
     </w:pPrDefault>
   </w:docDefaults>
   <w:latentStyles w:defLockedState="0" w:defUIPriority="99" w:defSemiHidden="0" w:defUnhideWhenUsed="0" w:defQFormat="0" w:count="376">
     <w:lsdException w:name="Normal" w:uiPriority="0" w:qFormat="1"/>
     <w:lsdException w:name="heading 1" w:uiPriority="9" w:qFormat="1"/>
-    <w:lsdException w:name="heading 2" w:semiHidden="1" w:uiPriority="9" w:unhideWhenUsed="1" w:qFormat="1"/>
-    <w:lsdException w:name="heading 3" w:semiHidden="1" w:uiPriority="9" w:unhideWhenUsed="1" w:qFormat="1"/>
-    <w:lsdException w:name="heading 4" w:semiHidden="1" w:uiPriority="9" w:unhideWhenUsed="1" w:qFormat="1"/>
-    <w:lsdException w:name="heading 5" w:semiHidden="1" w:uiPriority="9" w:unhideWhenUsed="1" w:qFormat="1"/>
-    <w:lsdException w:name="heading 6" w:semiHidden="1" w:uiPriority="9" w:unhideWhenUsed="1" w:qFormat="1"/>
-    <w:lsdException w:name="heading 7" w:semiHidden="1" w:uiPriority="9" w:unhideWhenUsed="1" w:qFormat="1"/>
-    <w:lsdException w:name="heading 8" w:semiHidden="1" w:uiPriority="9" w:unhideWhenUsed="1" w:qFormat="1"/>
-    <w:lsdException w:name="heading 9" w:semiHidden="1" w:uiPriority="9" w:unhideWhenUsed="1" w:qFormat="1"/>
+    <w:lsdException w:name="heading 2" w:uiPriority="9" w:semiHidden="1" w:unhideWhenUsed="1" w:qFormat="1"/>
+    <w:lsdException w:name="heading 3" w:uiPriority="9" w:semiHidden="1" w:unhideWhenUsed="1" w:qFormat="1"/>
+    <w:lsdException w:name="heading 4" w:uiPriority="9" w:semiHidden="1" w:unhideWhenUsed="1" w:qFormat="1"/>
+    <w:lsdException w:name="heading 5" w:uiPriority="9" w:semiHidden="1" w:unhideWhenUsed="1" w:qFormat="1"/>
+    <w:lsdException w:name="heading 6" w:uiPriority="9" w:semiHidden="1" w:unhideWhenUsed="1" w:qFormat="1"/>
+    <w:lsdException w:name="heading 7" w:uiPriority="9" w:semiHidden="1" w:unhideWhenUsed="1" w:qFormat="1"/>
+    <w:lsdException w:name="heading 8" w:uiPriority="9" w:semiHidden="1" w:unhideWhenUsed="1" w:qFormat="1"/>
+    <w:lsdException w:name="heading 9" w:uiPriority="9" w:semiHidden="1" w:unhideWhenUsed="1" w:qFormat="1"/>
     <w:lsdException w:name="index 1" w:semiHidden="1" w:unhideWhenUsed="1"/>
     <w:lsdException w:name="index 2" w:semiHidden="1" w:unhideWhenUsed="1"/>
     <w:lsdException w:name="index 3" w:semiHidden="1" w:unhideWhenUsed="1"/>
@@ -2847,22 +3006,22 @@
     <w:lsdException w:name="index 7" w:semiHidden="1" w:unhideWhenUsed="1"/>
     <w:lsdException w:name="index 8" w:semiHidden="1" w:unhideWhenUsed="1"/>
     <w:lsdException w:name="index 9" w:semiHidden="1" w:unhideWhenUsed="1"/>
-    <w:lsdException w:name="toc 1" w:semiHidden="1" w:uiPriority="39" w:unhideWhenUsed="1"/>
-    <w:lsdException w:name="toc 2" w:semiHidden="1" w:uiPriority="39" w:unhideWhenUsed="1"/>
-    <w:lsdException w:name="toc 3" w:semiHidden="1" w:uiPriority="39" w:unhideWhenUsed="1"/>
-    <w:lsdException w:name="toc 4" w:semiHidden="1" w:uiPriority="39" w:unhideWhenUsed="1"/>
-    <w:lsdException w:name="toc 5" w:semiHidden="1" w:uiPriority="39" w:unhideWhenUsed="1"/>
-    <w:lsdException w:name="toc 6" w:semiHidden="1" w:uiPriority="39" w:unhideWhenUsed="1"/>
-    <w:lsdException w:name="toc 7" w:semiHidden="1" w:uiPriority="39" w:unhideWhenUsed="1"/>
-    <w:lsdException w:name="toc 8" w:semiHidden="1" w:uiPriority="39" w:unhideWhenUsed="1"/>
-    <w:lsdException w:name="toc 9" w:semiHidden="1" w:uiPriority="39" w:unhideWhenUsed="1"/>
+    <w:lsdException w:name="toc 1" w:uiPriority="39" w:semiHidden="1" w:unhideWhenUsed="1"/>
+    <w:lsdException w:name="toc 2" w:uiPriority="39" w:semiHidden="1" w:unhideWhenUsed="1"/>
+    <w:lsdException w:name="toc 3" w:uiPriority="39" w:semiHidden="1" w:unhideWhenUsed="1"/>
+    <w:lsdException w:name="toc 4" w:uiPriority="39" w:semiHidden="1" w:unhideWhenUsed="1"/>
+    <w:lsdException w:name="toc 5" w:uiPriority="39" w:semiHidden="1" w:unhideWhenUsed="1"/>
+    <w:lsdException w:name="toc 6" w:uiPriority="39" w:semiHidden="1" w:unhideWhenUsed="1"/>
+    <w:lsdException w:name="toc 7" w:uiPriority="39" w:semiHidden="1" w:unhideWhenUsed="1"/>
+    <w:lsdException w:name="toc 8" w:uiPriority="39" w:semiHidden="1" w:unhideWhenUsed="1"/>
+    <w:lsdException w:name="toc 9" w:uiPriority="39" w:semiHidden="1" w:unhideWhenUsed="1"/>
     <w:lsdException w:name="Normal Indent" w:semiHidden="1" w:unhideWhenUsed="1"/>
     <w:lsdException w:name="footnote text" w:semiHidden="1" w:unhideWhenUsed="1"/>
     <w:lsdException w:name="annotation text" w:semiHidden="1" w:unhideWhenUsed="1"/>
     <w:lsdException w:name="header" w:semiHidden="1" w:unhideWhenUsed="1"/>
     <w:lsdException w:name="footer" w:semiHidden="1" w:unhideWhenUsed="1"/>
     <w:lsdException w:name="index heading" w:semiHidden="1" w:unhideWhenUsed="1"/>
-    <w:lsdException w:name="caption" w:semiHidden="1" w:uiPriority="35" w:unhideWhenUsed="1" w:qFormat="1"/>
+    <w:lsdException w:name="caption" w:uiPriority="35" w:semiHidden="1" w:unhideWhenUsed="1" w:qFormat="1"/>
     <w:lsdException w:name="table of figures" w:semiHidden="1" w:unhideWhenUsed="1"/>
     <w:lsdException w:name="envelope address" w:semiHidden="1" w:unhideWhenUsed="1"/>
     <w:lsdException w:name="envelope return" w:semiHidden="1" w:unhideWhenUsed="1"/>
@@ -2893,7 +3052,7 @@
     <w:lsdException w:name="Title" w:uiPriority="10" w:qFormat="1"/>
     <w:lsdException w:name="Closing" w:semiHidden="1" w:unhideWhenUsed="1"/>
     <w:lsdException w:name="Signature" w:semiHidden="1" w:unhideWhenUsed="1"/>
-    <w:lsdException w:name="Default Paragraph Font" w:semiHidden="1" w:uiPriority="1" w:unhideWhenUsed="1"/>
+    <w:lsdException w:name="Default Paragraph Font" w:uiPriority="1" w:semiHidden="1" w:unhideWhenUsed="1"/>
     <w:lsdException w:name="Body Text" w:semiHidden="1" w:unhideWhenUsed="1"/>
     <w:lsdException w:name="Body Text Indent" w:semiHidden="1" w:unhideWhenUsed="1"/>
     <w:lsdException w:name="List Continue" w:semiHidden="1" w:unhideWhenUsed="1"/>
@@ -3093,8 +3252,8 @@
     <w:lsdException w:name="Subtle Reference" w:uiPriority="31" w:qFormat="1"/>
     <w:lsdException w:name="Intense Reference" w:uiPriority="32" w:qFormat="1"/>
     <w:lsdException w:name="Book Title" w:uiPriority="33" w:qFormat="1"/>
-    <w:lsdException w:name="Bibliography" w:semiHidden="1" w:uiPriority="37" w:unhideWhenUsed="1"/>
-    <w:lsdException w:name="TOC Heading" w:semiHidden="1" w:uiPriority="39" w:unhideWhenUsed="1" w:qFormat="1"/>
+    <w:lsdException w:name="Bibliography" w:uiPriority="37" w:semiHidden="1" w:unhideWhenUsed="1"/>
+    <w:lsdException w:name="TOC Heading" w:uiPriority="39" w:semiHidden="1" w:unhideWhenUsed="1" w:qFormat="1"/>
     <w:lsdException w:name="Plain Table 1" w:uiPriority="41"/>
     <w:lsdException w:name="Plain Table 2" w:uiPriority="42"/>
     <w:lsdException w:name="Plain Table 3" w:uiPriority="43"/>
@@ -3205,62 +3364,77 @@
     <w:lsdException w:name="Unresolved Mention" w:semiHidden="1" w:unhideWhenUsed="1"/>
     <w:lsdException w:name="Smart Link" w:semiHidden="1" w:unhideWhenUsed="1"/>
   </w:latentStyles>
-  <w:style w:type="paragraph" w:default="1" w:styleId="Normal">
+  <w:style w:type="paragraph" w:styleId="Normal" w:default="1">
     <w:name w:val="Normal"/>
     <w:qFormat/>
+    <w:pPr>
+      <w:widowControl/>
+      <w:bidi w:val="0"/>
+      <w:spacing w:lineRule="auto" w:line="259" w:before="0" w:after="160"/>
+      <w:jc w:val="left"/>
+    </w:pPr>
+    <w:rPr>
+      <w:rFonts w:ascii="Calibri" w:hAnsi="Calibri" w:eastAsia="Calibri" w:cs="Arial" w:asciiTheme="minorHAnsi" w:cstheme="minorBidi" w:eastAsiaTheme="minorHAnsi" w:hAnsiTheme="minorHAnsi"/>
+      <w:color w:val="auto"/>
+      <w:kern w:val="0"/>
+      <w:sz w:val="22"/>
+      <w:szCs w:val="22"/>
+      <w:lang w:val="en-GB" w:eastAsia="en-US" w:bidi="ar-SA"/>
+    </w:rPr>
   </w:style>
   <w:style w:type="paragraph" w:styleId="Heading1">
-    <w:name w:val="heading 1"/>
+    <w:name w:val="Heading 1"/>
     <w:basedOn w:val="Normal"/>
     <w:next w:val="Normal"/>
     <w:link w:val="Heading1Char"/>
     <w:uiPriority w:val="9"/>
     <w:qFormat/>
-    <w:rsid w:val="00F15C43"/>
+    <w:rsid w:val="00f15c43"/>
     <w:pPr>
-      <w:keepNext/>
+      <w:keepNext w:val="true"/>
       <w:keepLines/>
       <w:numPr>
-        <w:numId w:val="2"/>
+        <w:ilvl w:val="0"/>
+        <w:numId w:val="1"/>
       </w:numPr>
       <w:spacing w:before="240" w:after="0"/>
       <w:outlineLvl w:val="0"/>
     </w:pPr>
     <w:rPr>
-      <w:rFonts w:asciiTheme="majorHAnsi" w:eastAsiaTheme="majorEastAsia" w:hAnsiTheme="majorHAnsi" w:cstheme="majorBidi"/>
-      <w:color w:val="2F5496" w:themeColor="accent1" w:themeShade="BF"/>
+      <w:rFonts w:ascii="Calibri Light" w:hAnsi="Calibri Light" w:eastAsia="" w:cs="Times New Roman" w:asciiTheme="majorHAnsi" w:cstheme="majorBidi" w:eastAsiaTheme="majorEastAsia" w:hAnsiTheme="majorHAnsi"/>
+      <w:color w:val="2F5496" w:themeColor="accent1" w:themeShade="bf"/>
       <w:sz w:val="32"/>
       <w:szCs w:val="32"/>
     </w:rPr>
   </w:style>
   <w:style w:type="paragraph" w:styleId="Heading2">
-    <w:name w:val="heading 2"/>
+    <w:name w:val="Heading 2"/>
     <w:basedOn w:val="Normal"/>
     <w:next w:val="Normal"/>
     <w:link w:val="Heading2Char"/>
     <w:uiPriority w:val="9"/>
     <w:unhideWhenUsed/>
     <w:qFormat/>
-    <w:rsid w:val="00F15C43"/>
+    <w:rsid w:val="00f15c43"/>
     <w:pPr>
-      <w:keepNext/>
+      <w:keepNext w:val="true"/>
       <w:keepLines/>
       <w:numPr>
         <w:ilvl w:val="1"/>
-        <w:numId w:val="2"/>
+        <w:numId w:val="1"/>
       </w:numPr>
       <w:spacing w:before="40" w:after="0"/>
       <w:outlineLvl w:val="1"/>
     </w:pPr>
     <w:rPr>
-      <w:rFonts w:asciiTheme="majorHAnsi" w:eastAsiaTheme="majorEastAsia" w:hAnsiTheme="majorHAnsi" w:cstheme="majorBidi"/>
-      <w:color w:val="2F5496" w:themeColor="accent1" w:themeShade="BF"/>
+      <w:rFonts w:ascii="Calibri Light" w:hAnsi="Calibri Light" w:eastAsia="" w:cs="Times New Roman" w:asciiTheme="majorHAnsi" w:cstheme="majorBidi" w:eastAsiaTheme="majorEastAsia" w:hAnsiTheme="majorHAnsi"/>
+      <w:color w:val="2F5496" w:themeColor="accent1" w:themeShade="bf"/>
       <w:sz w:val="26"/>
       <w:szCs w:val="26"/>
     </w:rPr>
   </w:style>
   <w:style w:type="paragraph" w:styleId="Heading3">
-    <w:name w:val="heading 3"/>
+    <w:name w:val="Heading 3"/>
     <w:basedOn w:val="Normal"/>
     <w:next w:val="Normal"/>
     <w:link w:val="Heading3Char"/>
@@ -3268,26 +3442,26 @@
     <w:semiHidden/>
     <w:unhideWhenUsed/>
     <w:qFormat/>
-    <w:rsid w:val="00425D8A"/>
+    <w:rsid w:val="00425d8a"/>
     <w:pPr>
-      <w:keepNext/>
+      <w:keepNext w:val="true"/>
       <w:keepLines/>
       <w:numPr>
         <w:ilvl w:val="2"/>
-        <w:numId w:val="2"/>
+        <w:numId w:val="1"/>
       </w:numPr>
       <w:spacing w:before="40" w:after="0"/>
       <w:outlineLvl w:val="2"/>
     </w:pPr>
     <w:rPr>
-      <w:rFonts w:asciiTheme="majorHAnsi" w:eastAsiaTheme="majorEastAsia" w:hAnsiTheme="majorHAnsi" w:cstheme="majorBidi"/>
-      <w:color w:val="1F3763" w:themeColor="accent1" w:themeShade="7F"/>
+      <w:rFonts w:ascii="Calibri Light" w:hAnsi="Calibri Light" w:eastAsia="" w:cs="Times New Roman" w:asciiTheme="majorHAnsi" w:cstheme="majorBidi" w:eastAsiaTheme="majorEastAsia" w:hAnsiTheme="majorHAnsi"/>
+      <w:color w:val="1F3763" w:themeColor="accent1" w:themeShade="7f"/>
       <w:sz w:val="24"/>
       <w:szCs w:val="24"/>
     </w:rPr>
   </w:style>
   <w:style w:type="paragraph" w:styleId="Heading4">
-    <w:name w:val="heading 4"/>
+    <w:name w:val="Heading 4"/>
     <w:basedOn w:val="Normal"/>
     <w:next w:val="Normal"/>
     <w:link w:val="Heading4Char"/>
@@ -3295,26 +3469,26 @@
     <w:semiHidden/>
     <w:unhideWhenUsed/>
     <w:qFormat/>
-    <w:rsid w:val="00425D8A"/>
+    <w:rsid w:val="00425d8a"/>
     <w:pPr>
-      <w:keepNext/>
+      <w:keepNext w:val="true"/>
       <w:keepLines/>
       <w:numPr>
         <w:ilvl w:val="3"/>
-        <w:numId w:val="2"/>
+        <w:numId w:val="1"/>
       </w:numPr>
       <w:spacing w:before="40" w:after="0"/>
       <w:outlineLvl w:val="3"/>
     </w:pPr>
     <w:rPr>
-      <w:rFonts w:asciiTheme="majorHAnsi" w:eastAsiaTheme="majorEastAsia" w:hAnsiTheme="majorHAnsi" w:cstheme="majorBidi"/>
+      <w:rFonts w:ascii="Calibri Light" w:hAnsi="Calibri Light" w:eastAsia="" w:cs="Times New Roman" w:asciiTheme="majorHAnsi" w:cstheme="majorBidi" w:eastAsiaTheme="majorEastAsia" w:hAnsiTheme="majorHAnsi"/>
       <w:i/>
       <w:iCs/>
-      <w:color w:val="2F5496" w:themeColor="accent1" w:themeShade="BF"/>
+      <w:color w:val="2F5496" w:themeColor="accent1" w:themeShade="bf"/>
     </w:rPr>
   </w:style>
   <w:style w:type="paragraph" w:styleId="Heading5">
-    <w:name w:val="heading 5"/>
+    <w:name w:val="Heading 5"/>
     <w:basedOn w:val="Normal"/>
     <w:next w:val="Normal"/>
     <w:link w:val="Heading5Char"/>
@@ -3322,24 +3496,24 @@
     <w:semiHidden/>
     <w:unhideWhenUsed/>
     <w:qFormat/>
-    <w:rsid w:val="00425D8A"/>
+    <w:rsid w:val="00425d8a"/>
     <w:pPr>
-      <w:keepNext/>
+      <w:keepNext w:val="true"/>
       <w:keepLines/>
       <w:numPr>
         <w:ilvl w:val="4"/>
-        <w:numId w:val="2"/>
+        <w:numId w:val="1"/>
       </w:numPr>
       <w:spacing w:before="40" w:after="0"/>
       <w:outlineLvl w:val="4"/>
     </w:pPr>
     <w:rPr>
-      <w:rFonts w:asciiTheme="majorHAnsi" w:eastAsiaTheme="majorEastAsia" w:hAnsiTheme="majorHAnsi" w:cstheme="majorBidi"/>
-      <w:color w:val="2F5496" w:themeColor="accent1" w:themeShade="BF"/>
+      <w:rFonts w:ascii="Calibri Light" w:hAnsi="Calibri Light" w:eastAsia="" w:cs="Times New Roman" w:asciiTheme="majorHAnsi" w:cstheme="majorBidi" w:eastAsiaTheme="majorEastAsia" w:hAnsiTheme="majorHAnsi"/>
+      <w:color w:val="2F5496" w:themeColor="accent1" w:themeShade="bf"/>
     </w:rPr>
   </w:style>
   <w:style w:type="paragraph" w:styleId="Heading6">
-    <w:name w:val="heading 6"/>
+    <w:name w:val="Heading 6"/>
     <w:basedOn w:val="Normal"/>
     <w:next w:val="Normal"/>
     <w:link w:val="Heading6Char"/>
@@ -3347,24 +3521,24 @@
     <w:semiHidden/>
     <w:unhideWhenUsed/>
     <w:qFormat/>
-    <w:rsid w:val="00425D8A"/>
+    <w:rsid w:val="00425d8a"/>
     <w:pPr>
-      <w:keepNext/>
+      <w:keepNext w:val="true"/>
       <w:keepLines/>
       <w:numPr>
         <w:ilvl w:val="5"/>
-        <w:numId w:val="2"/>
+        <w:numId w:val="1"/>
       </w:numPr>
       <w:spacing w:before="40" w:after="0"/>
       <w:outlineLvl w:val="5"/>
     </w:pPr>
     <w:rPr>
-      <w:rFonts w:asciiTheme="majorHAnsi" w:eastAsiaTheme="majorEastAsia" w:hAnsiTheme="majorHAnsi" w:cstheme="majorBidi"/>
-      <w:color w:val="1F3763" w:themeColor="accent1" w:themeShade="7F"/>
+      <w:rFonts w:ascii="Calibri Light" w:hAnsi="Calibri Light" w:eastAsia="" w:cs="Times New Roman" w:asciiTheme="majorHAnsi" w:cstheme="majorBidi" w:eastAsiaTheme="majorEastAsia" w:hAnsiTheme="majorHAnsi"/>
+      <w:color w:val="1F3763" w:themeColor="accent1" w:themeShade="7f"/>
     </w:rPr>
   </w:style>
   <w:style w:type="paragraph" w:styleId="Heading7">
-    <w:name w:val="heading 7"/>
+    <w:name w:val="Heading 7"/>
     <w:basedOn w:val="Normal"/>
     <w:next w:val="Normal"/>
     <w:link w:val="Heading7Char"/>
@@ -3372,26 +3546,26 @@
     <w:semiHidden/>
     <w:unhideWhenUsed/>
     <w:qFormat/>
-    <w:rsid w:val="00425D8A"/>
+    <w:rsid w:val="00425d8a"/>
     <w:pPr>
-      <w:keepNext/>
+      <w:keepNext w:val="true"/>
       <w:keepLines/>
       <w:numPr>
         <w:ilvl w:val="6"/>
-        <w:numId w:val="2"/>
+        <w:numId w:val="1"/>
       </w:numPr>
       <w:spacing w:before="40" w:after="0"/>
       <w:outlineLvl w:val="6"/>
     </w:pPr>
     <w:rPr>
-      <w:rFonts w:asciiTheme="majorHAnsi" w:eastAsiaTheme="majorEastAsia" w:hAnsiTheme="majorHAnsi" w:cstheme="majorBidi"/>
+      <w:rFonts w:ascii="Calibri Light" w:hAnsi="Calibri Light" w:eastAsia="" w:cs="Times New Roman" w:asciiTheme="majorHAnsi" w:cstheme="majorBidi" w:eastAsiaTheme="majorEastAsia" w:hAnsiTheme="majorHAnsi"/>
       <w:i/>
       <w:iCs/>
-      <w:color w:val="1F3763" w:themeColor="accent1" w:themeShade="7F"/>
+      <w:color w:val="1F3763" w:themeColor="accent1" w:themeShade="7f"/>
     </w:rPr>
   </w:style>
   <w:style w:type="paragraph" w:styleId="Heading8">
-    <w:name w:val="heading 8"/>
+    <w:name w:val="Heading 8"/>
     <w:basedOn w:val="Normal"/>
     <w:next w:val="Normal"/>
     <w:link w:val="Heading8Char"/>
@@ -3399,26 +3573,26 @@
     <w:semiHidden/>
     <w:unhideWhenUsed/>
     <w:qFormat/>
-    <w:rsid w:val="00425D8A"/>
+    <w:rsid w:val="00425d8a"/>
     <w:pPr>
-      <w:keepNext/>
+      <w:keepNext w:val="true"/>
       <w:keepLines/>
       <w:numPr>
         <w:ilvl w:val="7"/>
-        <w:numId w:val="2"/>
+        <w:numId w:val="1"/>
       </w:numPr>
       <w:spacing w:before="40" w:after="0"/>
       <w:outlineLvl w:val="7"/>
     </w:pPr>
     <w:rPr>
-      <w:rFonts w:asciiTheme="majorHAnsi" w:eastAsiaTheme="majorEastAsia" w:hAnsiTheme="majorHAnsi" w:cstheme="majorBidi"/>
-      <w:color w:val="272727" w:themeColor="text1" w:themeTint="D8"/>
+      <w:rFonts w:ascii="Calibri Light" w:hAnsi="Calibri Light" w:eastAsia="" w:cs="Times New Roman" w:asciiTheme="majorHAnsi" w:cstheme="majorBidi" w:eastAsiaTheme="majorEastAsia" w:hAnsiTheme="majorHAnsi"/>
+      <w:color w:val="272727" w:themeColor="text1" w:themeTint="d8"/>
       <w:sz w:val="21"/>
       <w:szCs w:val="21"/>
     </w:rPr>
   </w:style>
   <w:style w:type="paragraph" w:styleId="Heading9">
-    <w:name w:val="heading 9"/>
+    <w:name w:val="Heading 9"/>
     <w:basedOn w:val="Normal"/>
     <w:next w:val="Normal"/>
     <w:link w:val="Heading9Char"/>
@@ -3426,31 +3600,242 @@
     <w:semiHidden/>
     <w:unhideWhenUsed/>
     <w:qFormat/>
-    <w:rsid w:val="00425D8A"/>
+    <w:rsid w:val="00425d8a"/>
     <w:pPr>
-      <w:keepNext/>
+      <w:keepNext w:val="true"/>
       <w:keepLines/>
       <w:numPr>
         <w:ilvl w:val="8"/>
-        <w:numId w:val="2"/>
+        <w:numId w:val="1"/>
       </w:numPr>
       <w:spacing w:before="40" w:after="0"/>
       <w:outlineLvl w:val="8"/>
     </w:pPr>
     <w:rPr>
-      <w:rFonts w:asciiTheme="majorHAnsi" w:eastAsiaTheme="majorEastAsia" w:hAnsiTheme="majorHAnsi" w:cstheme="majorBidi"/>
+      <w:rFonts w:ascii="Calibri Light" w:hAnsi="Calibri Light" w:eastAsia="" w:cs="Times New Roman" w:asciiTheme="majorHAnsi" w:cstheme="majorBidi" w:eastAsiaTheme="majorEastAsia" w:hAnsiTheme="majorHAnsi"/>
       <w:i/>
       <w:iCs/>
-      <w:color w:val="272727" w:themeColor="text1" w:themeTint="D8"/>
+      <w:color w:val="272727" w:themeColor="text1" w:themeTint="d8"/>
       <w:sz w:val="21"/>
       <w:szCs w:val="21"/>
     </w:rPr>
   </w:style>
-  <w:style w:type="character" w:default="1" w:styleId="DefaultParagraphFont">
+  <w:style w:type="character" w:styleId="DefaultParagraphFont" w:default="1">
     <w:name w:val="Default Paragraph Font"/>
     <w:uiPriority w:val="1"/>
     <w:semiHidden/>
     <w:unhideWhenUsed/>
+    <w:qFormat/>
+    <w:rPr/>
+  </w:style>
+  <w:style w:type="character" w:styleId="Heading1Char" w:customStyle="1">
+    <w:name w:val="Heading 1 Char"/>
+    <w:basedOn w:val="DefaultParagraphFont"/>
+    <w:link w:val="Heading1"/>
+    <w:uiPriority w:val="9"/>
+    <w:qFormat/>
+    <w:rsid w:val="00f15c43"/>
+    <w:rPr>
+      <w:rFonts w:ascii="Calibri Light" w:hAnsi="Calibri Light" w:eastAsia="" w:cs="Times New Roman" w:asciiTheme="majorHAnsi" w:cstheme="majorBidi" w:eastAsiaTheme="majorEastAsia" w:hAnsiTheme="majorHAnsi"/>
+      <w:color w:val="2F5496" w:themeColor="accent1" w:themeShade="bf"/>
+      <w:sz w:val="32"/>
+      <w:szCs w:val="32"/>
+    </w:rPr>
+  </w:style>
+  <w:style w:type="character" w:styleId="Heading2Char" w:customStyle="1">
+    <w:name w:val="Heading 2 Char"/>
+    <w:basedOn w:val="DefaultParagraphFont"/>
+    <w:link w:val="Heading2"/>
+    <w:uiPriority w:val="9"/>
+    <w:qFormat/>
+    <w:rsid w:val="00f15c43"/>
+    <w:rPr>
+      <w:rFonts w:ascii="Calibri Light" w:hAnsi="Calibri Light" w:eastAsia="" w:cs="Times New Roman" w:asciiTheme="majorHAnsi" w:cstheme="majorBidi" w:eastAsiaTheme="majorEastAsia" w:hAnsiTheme="majorHAnsi"/>
+      <w:color w:val="2F5496" w:themeColor="accent1" w:themeShade="bf"/>
+      <w:sz w:val="26"/>
+      <w:szCs w:val="26"/>
+    </w:rPr>
+  </w:style>
+  <w:style w:type="character" w:styleId="Heading3Char" w:customStyle="1">
+    <w:name w:val="Heading 3 Char"/>
+    <w:basedOn w:val="DefaultParagraphFont"/>
+    <w:link w:val="Heading3"/>
+    <w:uiPriority w:val="9"/>
+    <w:semiHidden/>
+    <w:qFormat/>
+    <w:rsid w:val="00425d8a"/>
+    <w:rPr>
+      <w:rFonts w:ascii="Calibri Light" w:hAnsi="Calibri Light" w:eastAsia="" w:cs="Times New Roman" w:asciiTheme="majorHAnsi" w:cstheme="majorBidi" w:eastAsiaTheme="majorEastAsia" w:hAnsiTheme="majorHAnsi"/>
+      <w:color w:val="1F3763" w:themeColor="accent1" w:themeShade="7f"/>
+      <w:sz w:val="24"/>
+      <w:szCs w:val="24"/>
+    </w:rPr>
+  </w:style>
+  <w:style w:type="character" w:styleId="Heading4Char" w:customStyle="1">
+    <w:name w:val="Heading 4 Char"/>
+    <w:basedOn w:val="DefaultParagraphFont"/>
+    <w:link w:val="Heading4"/>
+    <w:uiPriority w:val="9"/>
+    <w:semiHidden/>
+    <w:qFormat/>
+    <w:rsid w:val="00425d8a"/>
+    <w:rPr>
+      <w:rFonts w:ascii="Calibri Light" w:hAnsi="Calibri Light" w:eastAsia="" w:cs="Times New Roman" w:asciiTheme="majorHAnsi" w:cstheme="majorBidi" w:eastAsiaTheme="majorEastAsia" w:hAnsiTheme="majorHAnsi"/>
+      <w:i/>
+      <w:iCs/>
+      <w:color w:val="2F5496" w:themeColor="accent1" w:themeShade="bf"/>
+    </w:rPr>
+  </w:style>
+  <w:style w:type="character" w:styleId="Heading5Char" w:customStyle="1">
+    <w:name w:val="Heading 5 Char"/>
+    <w:basedOn w:val="DefaultParagraphFont"/>
+    <w:link w:val="Heading5"/>
+    <w:uiPriority w:val="9"/>
+    <w:semiHidden/>
+    <w:qFormat/>
+    <w:rsid w:val="00425d8a"/>
+    <w:rPr>
+      <w:rFonts w:ascii="Calibri Light" w:hAnsi="Calibri Light" w:eastAsia="" w:cs="Times New Roman" w:asciiTheme="majorHAnsi" w:cstheme="majorBidi" w:eastAsiaTheme="majorEastAsia" w:hAnsiTheme="majorHAnsi"/>
+      <w:color w:val="2F5496" w:themeColor="accent1" w:themeShade="bf"/>
+    </w:rPr>
+  </w:style>
+  <w:style w:type="character" w:styleId="Heading6Char" w:customStyle="1">
+    <w:name w:val="Heading 6 Char"/>
+    <w:basedOn w:val="DefaultParagraphFont"/>
+    <w:link w:val="Heading6"/>
+    <w:uiPriority w:val="9"/>
+    <w:semiHidden/>
+    <w:qFormat/>
+    <w:rsid w:val="00425d8a"/>
+    <w:rPr>
+      <w:rFonts w:ascii="Calibri Light" w:hAnsi="Calibri Light" w:eastAsia="" w:cs="Times New Roman" w:asciiTheme="majorHAnsi" w:cstheme="majorBidi" w:eastAsiaTheme="majorEastAsia" w:hAnsiTheme="majorHAnsi"/>
+      <w:color w:val="1F3763" w:themeColor="accent1" w:themeShade="7f"/>
+    </w:rPr>
+  </w:style>
+  <w:style w:type="character" w:styleId="Heading7Char" w:customStyle="1">
+    <w:name w:val="Heading 7 Char"/>
+    <w:basedOn w:val="DefaultParagraphFont"/>
+    <w:link w:val="Heading7"/>
+    <w:uiPriority w:val="9"/>
+    <w:semiHidden/>
+    <w:qFormat/>
+    <w:rsid w:val="00425d8a"/>
+    <w:rPr>
+      <w:rFonts w:ascii="Calibri Light" w:hAnsi="Calibri Light" w:eastAsia="" w:cs="Times New Roman" w:asciiTheme="majorHAnsi" w:cstheme="majorBidi" w:eastAsiaTheme="majorEastAsia" w:hAnsiTheme="majorHAnsi"/>
+      <w:i/>
+      <w:iCs/>
+      <w:color w:val="1F3763" w:themeColor="accent1" w:themeShade="7f"/>
+    </w:rPr>
+  </w:style>
+  <w:style w:type="character" w:styleId="Heading8Char" w:customStyle="1">
+    <w:name w:val="Heading 8 Char"/>
+    <w:basedOn w:val="DefaultParagraphFont"/>
+    <w:link w:val="Heading8"/>
+    <w:uiPriority w:val="9"/>
+    <w:semiHidden/>
+    <w:qFormat/>
+    <w:rsid w:val="00425d8a"/>
+    <w:rPr>
+      <w:rFonts w:ascii="Calibri Light" w:hAnsi="Calibri Light" w:eastAsia="" w:cs="Times New Roman" w:asciiTheme="majorHAnsi" w:cstheme="majorBidi" w:eastAsiaTheme="majorEastAsia" w:hAnsiTheme="majorHAnsi"/>
+      <w:color w:val="272727" w:themeColor="text1" w:themeTint="d8"/>
+      <w:sz w:val="21"/>
+      <w:szCs w:val="21"/>
+    </w:rPr>
+  </w:style>
+  <w:style w:type="character" w:styleId="Heading9Char" w:customStyle="1">
+    <w:name w:val="Heading 9 Char"/>
+    <w:basedOn w:val="DefaultParagraphFont"/>
+    <w:link w:val="Heading9"/>
+    <w:uiPriority w:val="9"/>
+    <w:semiHidden/>
+    <w:qFormat/>
+    <w:rsid w:val="00425d8a"/>
+    <w:rPr>
+      <w:rFonts w:ascii="Calibri Light" w:hAnsi="Calibri Light" w:eastAsia="" w:cs="Times New Roman" w:asciiTheme="majorHAnsi" w:cstheme="majorBidi" w:eastAsiaTheme="majorEastAsia" w:hAnsiTheme="majorHAnsi"/>
+      <w:i/>
+      <w:iCs/>
+      <w:color w:val="272727" w:themeColor="text1" w:themeTint="d8"/>
+      <w:sz w:val="21"/>
+      <w:szCs w:val="21"/>
+    </w:rPr>
+  </w:style>
+  <w:style w:type="paragraph" w:styleId="Heading">
+    <w:name w:val="Heading"/>
+    <w:basedOn w:val="Normal"/>
+    <w:next w:val="TextBody"/>
+    <w:qFormat/>
+    <w:pPr>
+      <w:keepNext w:val="true"/>
+      <w:spacing w:before="240" w:after="120"/>
+    </w:pPr>
+    <w:rPr>
+      <w:rFonts w:ascii="Liberation Sans" w:hAnsi="Liberation Sans" w:eastAsia="Noto Sans CJK SC" w:cs="Lohit Devanagari"/>
+      <w:sz w:val="28"/>
+      <w:szCs w:val="28"/>
+    </w:rPr>
+  </w:style>
+  <w:style w:type="paragraph" w:styleId="TextBody">
+    <w:name w:val="Body Text"/>
+    <w:basedOn w:val="Normal"/>
+    <w:pPr>
+      <w:spacing w:lineRule="auto" w:line="276" w:before="0" w:after="140"/>
+    </w:pPr>
+    <w:rPr/>
+  </w:style>
+  <w:style w:type="paragraph" w:styleId="List">
+    <w:name w:val="List"/>
+    <w:basedOn w:val="TextBody"/>
+    <w:pPr/>
+    <w:rPr>
+      <w:rFonts w:cs="Lohit Devanagari"/>
+    </w:rPr>
+  </w:style>
+  <w:style w:type="paragraph" w:styleId="Caption">
+    <w:name w:val="Caption"/>
+    <w:basedOn w:val="Normal"/>
+    <w:qFormat/>
+    <w:pPr>
+      <w:suppressLineNumbers/>
+      <w:spacing w:before="120" w:after="120"/>
+    </w:pPr>
+    <w:rPr>
+      <w:rFonts w:cs="Lohit Devanagari"/>
+      <w:i/>
+      <w:iCs/>
+      <w:sz w:val="24"/>
+      <w:szCs w:val="24"/>
+    </w:rPr>
+  </w:style>
+  <w:style w:type="paragraph" w:styleId="Index">
+    <w:name w:val="Index"/>
+    <w:basedOn w:val="Normal"/>
+    <w:qFormat/>
+    <w:pPr>
+      <w:suppressLineNumbers/>
+    </w:pPr>
+    <w:rPr>
+      <w:rFonts w:cs="Lohit Devanagari"/>
+    </w:rPr>
+  </w:style>
+  <w:style w:type="paragraph" w:styleId="ListParagraph">
+    <w:name w:val="List Paragraph"/>
+    <w:basedOn w:val="Normal"/>
+    <w:uiPriority w:val="34"/>
+    <w:qFormat/>
+    <w:rsid w:val="00f15c43"/>
+    <w:pPr>
+      <w:spacing w:before="0" w:after="160"/>
+      <w:ind w:left="720" w:hanging="0"/>
+      <w:contextualSpacing/>
+    </w:pPr>
+    <w:rPr/>
+  </w:style>
+  <w:style w:type="numbering" w:styleId="NoList" w:default="1">
+    <w:name w:val="No List"/>
+    <w:uiPriority w:val="99"/>
+    <w:semiHidden/>
+    <w:unhideWhenUsed/>
+    <w:qFormat/>
   </w:style>
   <w:style w:type="table" w:default="1" w:styleId="TableNormal">
     <w:name w:val="Normal Table"/>
@@ -3458,7 +3843,6 @@
     <w:semiHidden/>
     <w:unhideWhenUsed/>
     <w:tblPr>
-      <w:tblInd w:w="0" w:type="dxa"/>
       <w:tblCellMar>
         <w:top w:w="0" w:type="dxa"/>
         <w:left w:w="108" w:type="dxa"/>
@@ -3466,145 +3850,6 @@
         <w:right w:w="108" w:type="dxa"/>
       </w:tblCellMar>
     </w:tblPr>
-  </w:style>
-  <w:style w:type="numbering" w:default="1" w:styleId="NoList">
-    <w:name w:val="No List"/>
-    <w:uiPriority w:val="99"/>
-    <w:semiHidden/>
-    <w:unhideWhenUsed/>
-  </w:style>
-  <w:style w:type="paragraph" w:styleId="ListParagraph">
-    <w:name w:val="List Paragraph"/>
-    <w:basedOn w:val="Normal"/>
-    <w:uiPriority w:val="34"/>
-    <w:qFormat/>
-    <w:rsid w:val="00F15C43"/>
-    <w:pPr>
-      <w:ind w:left="720"/>
-      <w:contextualSpacing/>
-    </w:pPr>
-  </w:style>
-  <w:style w:type="character" w:customStyle="1" w:styleId="Heading1Char">
-    <w:name w:val="Heading 1 Char"/>
-    <w:basedOn w:val="DefaultParagraphFont"/>
-    <w:link w:val="Heading1"/>
-    <w:uiPriority w:val="9"/>
-    <w:rsid w:val="00F15C43"/>
-    <w:rPr>
-      <w:rFonts w:asciiTheme="majorHAnsi" w:eastAsiaTheme="majorEastAsia" w:hAnsiTheme="majorHAnsi" w:cstheme="majorBidi"/>
-      <w:color w:val="2F5496" w:themeColor="accent1" w:themeShade="BF"/>
-      <w:sz w:val="32"/>
-      <w:szCs w:val="32"/>
-    </w:rPr>
-  </w:style>
-  <w:style w:type="character" w:customStyle="1" w:styleId="Heading2Char">
-    <w:name w:val="Heading 2 Char"/>
-    <w:basedOn w:val="DefaultParagraphFont"/>
-    <w:link w:val="Heading2"/>
-    <w:uiPriority w:val="9"/>
-    <w:rsid w:val="00F15C43"/>
-    <w:rPr>
-      <w:rFonts w:asciiTheme="majorHAnsi" w:eastAsiaTheme="majorEastAsia" w:hAnsiTheme="majorHAnsi" w:cstheme="majorBidi"/>
-      <w:color w:val="2F5496" w:themeColor="accent1" w:themeShade="BF"/>
-      <w:sz w:val="26"/>
-      <w:szCs w:val="26"/>
-    </w:rPr>
-  </w:style>
-  <w:style w:type="character" w:customStyle="1" w:styleId="Heading3Char">
-    <w:name w:val="Heading 3 Char"/>
-    <w:basedOn w:val="DefaultParagraphFont"/>
-    <w:link w:val="Heading3"/>
-    <w:uiPriority w:val="9"/>
-    <w:semiHidden/>
-    <w:rsid w:val="00425D8A"/>
-    <w:rPr>
-      <w:rFonts w:asciiTheme="majorHAnsi" w:eastAsiaTheme="majorEastAsia" w:hAnsiTheme="majorHAnsi" w:cstheme="majorBidi"/>
-      <w:color w:val="1F3763" w:themeColor="accent1" w:themeShade="7F"/>
-      <w:sz w:val="24"/>
-      <w:szCs w:val="24"/>
-    </w:rPr>
-  </w:style>
-  <w:style w:type="character" w:customStyle="1" w:styleId="Heading4Char">
-    <w:name w:val="Heading 4 Char"/>
-    <w:basedOn w:val="DefaultParagraphFont"/>
-    <w:link w:val="Heading4"/>
-    <w:uiPriority w:val="9"/>
-    <w:semiHidden/>
-    <w:rsid w:val="00425D8A"/>
-    <w:rPr>
-      <w:rFonts w:asciiTheme="majorHAnsi" w:eastAsiaTheme="majorEastAsia" w:hAnsiTheme="majorHAnsi" w:cstheme="majorBidi"/>
-      <w:i/>
-      <w:iCs/>
-      <w:color w:val="2F5496" w:themeColor="accent1" w:themeShade="BF"/>
-    </w:rPr>
-  </w:style>
-  <w:style w:type="character" w:customStyle="1" w:styleId="Heading5Char">
-    <w:name w:val="Heading 5 Char"/>
-    <w:basedOn w:val="DefaultParagraphFont"/>
-    <w:link w:val="Heading5"/>
-    <w:uiPriority w:val="9"/>
-    <w:semiHidden/>
-    <w:rsid w:val="00425D8A"/>
-    <w:rPr>
-      <w:rFonts w:asciiTheme="majorHAnsi" w:eastAsiaTheme="majorEastAsia" w:hAnsiTheme="majorHAnsi" w:cstheme="majorBidi"/>
-      <w:color w:val="2F5496" w:themeColor="accent1" w:themeShade="BF"/>
-    </w:rPr>
-  </w:style>
-  <w:style w:type="character" w:customStyle="1" w:styleId="Heading6Char">
-    <w:name w:val="Heading 6 Char"/>
-    <w:basedOn w:val="DefaultParagraphFont"/>
-    <w:link w:val="Heading6"/>
-    <w:uiPriority w:val="9"/>
-    <w:semiHidden/>
-    <w:rsid w:val="00425D8A"/>
-    <w:rPr>
-      <w:rFonts w:asciiTheme="majorHAnsi" w:eastAsiaTheme="majorEastAsia" w:hAnsiTheme="majorHAnsi" w:cstheme="majorBidi"/>
-      <w:color w:val="1F3763" w:themeColor="accent1" w:themeShade="7F"/>
-    </w:rPr>
-  </w:style>
-  <w:style w:type="character" w:customStyle="1" w:styleId="Heading7Char">
-    <w:name w:val="Heading 7 Char"/>
-    <w:basedOn w:val="DefaultParagraphFont"/>
-    <w:link w:val="Heading7"/>
-    <w:uiPriority w:val="9"/>
-    <w:semiHidden/>
-    <w:rsid w:val="00425D8A"/>
-    <w:rPr>
-      <w:rFonts w:asciiTheme="majorHAnsi" w:eastAsiaTheme="majorEastAsia" w:hAnsiTheme="majorHAnsi" w:cstheme="majorBidi"/>
-      <w:i/>
-      <w:iCs/>
-      <w:color w:val="1F3763" w:themeColor="accent1" w:themeShade="7F"/>
-    </w:rPr>
-  </w:style>
-  <w:style w:type="character" w:customStyle="1" w:styleId="Heading8Char">
-    <w:name w:val="Heading 8 Char"/>
-    <w:basedOn w:val="DefaultParagraphFont"/>
-    <w:link w:val="Heading8"/>
-    <w:uiPriority w:val="9"/>
-    <w:semiHidden/>
-    <w:rsid w:val="00425D8A"/>
-    <w:rPr>
-      <w:rFonts w:asciiTheme="majorHAnsi" w:eastAsiaTheme="majorEastAsia" w:hAnsiTheme="majorHAnsi" w:cstheme="majorBidi"/>
-      <w:color w:val="272727" w:themeColor="text1" w:themeTint="D8"/>
-      <w:sz w:val="21"/>
-      <w:szCs w:val="21"/>
-    </w:rPr>
-  </w:style>
-  <w:style w:type="character" w:customStyle="1" w:styleId="Heading9Char">
-    <w:name w:val="Heading 9 Char"/>
-    <w:basedOn w:val="DefaultParagraphFont"/>
-    <w:link w:val="Heading9"/>
-    <w:uiPriority w:val="9"/>
-    <w:semiHidden/>
-    <w:rsid w:val="00425D8A"/>
-    <w:rPr>
-      <w:rFonts w:asciiTheme="majorHAnsi" w:eastAsiaTheme="majorEastAsia" w:hAnsiTheme="majorHAnsi" w:cstheme="majorBidi"/>
-      <w:i/>
-      <w:iCs/>
-      <w:color w:val="272727" w:themeColor="text1" w:themeTint="D8"/>
-      <w:sz w:val="21"/>
-      <w:szCs w:val="21"/>
-    </w:rPr>
   </w:style>
 </w:styles>
 </file>

</xml_diff>